<commit_message>
add explanation for text analysis
</commit_message>
<xml_diff>
--- a/src/eda_report.docx
+++ b/src/eda_report.docx
@@ -28,6 +28,7 @@
     <w:p>
       <w:pPr>
         <w:spacing w:line="360" w:lineRule="auto"/>
+        <w:jc w:val="both"/>
         <w:rPr>
           <w:rFonts w:ascii="Times New Roman" w:hAnsi="Times New Roman" w:cs="Times New Roman"/>
           <w:b/>
@@ -50,6 +51,7 @@
     <w:p>
       <w:pPr>
         <w:spacing w:line="360" w:lineRule="auto"/>
+        <w:jc w:val="both"/>
         <w:rPr>
           <w:rFonts w:ascii="Times New Roman" w:hAnsi="Times New Roman" w:cs="Times New Roman"/>
           <w:sz w:val="24"/>
@@ -172,16 +174,18 @@
     <w:p>
       <w:pPr>
         <w:spacing w:line="360" w:lineRule="auto"/>
-        <w:rPr>
-          <w:rFonts w:ascii="Times New Roman" w:hAnsi="Times New Roman" w:cs="Times New Roman"/>
-          <w:sz w:val="24"/>
-          <w:szCs w:val="24"/>
-        </w:rPr>
-      </w:pPr>
-    </w:p>
-    <w:p>
-      <w:pPr>
-        <w:spacing w:line="360" w:lineRule="auto"/>
+        <w:jc w:val="both"/>
+        <w:rPr>
+          <w:rFonts w:ascii="Times New Roman" w:hAnsi="Times New Roman" w:cs="Times New Roman"/>
+          <w:sz w:val="24"/>
+          <w:szCs w:val="24"/>
+        </w:rPr>
+      </w:pPr>
+    </w:p>
+    <w:p>
+      <w:pPr>
+        <w:spacing w:line="360" w:lineRule="auto"/>
+        <w:jc w:val="both"/>
         <w:rPr>
           <w:rFonts w:ascii="Times New Roman" w:hAnsi="Times New Roman" w:cs="Times New Roman"/>
           <w:b/>
@@ -204,6 +208,7 @@
     <w:p>
       <w:pPr>
         <w:spacing w:line="360" w:lineRule="auto"/>
+        <w:jc w:val="both"/>
         <w:rPr>
           <w:rFonts w:ascii="Times New Roman" w:hAnsi="Times New Roman" w:cs="Times New Roman"/>
           <w:sz w:val="24"/>
@@ -254,6 +259,7 @@
           <w:numId w:val="1"/>
         </w:numPr>
         <w:spacing w:line="360" w:lineRule="auto"/>
+        <w:jc w:val="both"/>
         <w:rPr>
           <w:rFonts w:ascii="Times New Roman" w:hAnsi="Times New Roman" w:cs="Times New Roman"/>
           <w:sz w:val="24"/>
@@ -277,6 +283,7 @@
           <w:numId w:val="1"/>
         </w:numPr>
         <w:spacing w:line="360" w:lineRule="auto"/>
+        <w:jc w:val="both"/>
         <w:rPr>
           <w:rFonts w:ascii="Times New Roman" w:hAnsi="Times New Roman" w:cs="Times New Roman"/>
           <w:sz w:val="24"/>
@@ -300,6 +307,7 @@
           <w:numId w:val="1"/>
         </w:numPr>
         <w:spacing w:line="360" w:lineRule="auto"/>
+        <w:jc w:val="both"/>
         <w:rPr>
           <w:rFonts w:ascii="Times New Roman" w:hAnsi="Times New Roman" w:cs="Times New Roman"/>
           <w:sz w:val="24"/>
@@ -319,6 +327,7 @@
       <w:pPr>
         <w:pStyle w:val="ListParagraph"/>
         <w:spacing w:line="360" w:lineRule="auto"/>
+        <w:jc w:val="both"/>
         <w:rPr>
           <w:rFonts w:ascii="Times New Roman" w:hAnsi="Times New Roman" w:cs="Times New Roman"/>
           <w:sz w:val="24"/>
@@ -355,6 +364,7 @@
     <w:p>
       <w:pPr>
         <w:spacing w:line="360" w:lineRule="auto"/>
+        <w:jc w:val="both"/>
         <w:rPr>
           <w:rFonts w:ascii="Times New Roman" w:hAnsi="Times New Roman" w:cs="Times New Roman"/>
           <w:b/>
@@ -377,19 +387,20 @@
     <w:p>
       <w:pPr>
         <w:spacing w:line="360" w:lineRule="auto"/>
-        <w:rPr>
-          <w:rFonts w:ascii="Times New Roman" w:hAnsi="Times New Roman" w:cs="Times New Roman"/>
-          <w:sz w:val="24"/>
-          <w:szCs w:val="24"/>
-        </w:rPr>
-      </w:pPr>
-      <w:r>
-        <w:rPr>
-          <w:rFonts w:ascii="Times New Roman" w:hAnsi="Times New Roman" w:cs="Times New Roman"/>
-          <w:sz w:val="24"/>
-          <w:szCs w:val="24"/>
-        </w:rPr>
-        <w:t xml:space="preserve">The dataset that we going to analyse has 16 columns and 100 rows. Without further processing, all columns have a string datatype, but as we can see there are columns that </w:t>
+        <w:jc w:val="both"/>
+        <w:rPr>
+          <w:rFonts w:ascii="Times New Roman" w:hAnsi="Times New Roman" w:cs="Times New Roman"/>
+          <w:sz w:val="24"/>
+          <w:szCs w:val="24"/>
+        </w:rPr>
+      </w:pPr>
+      <w:r>
+        <w:rPr>
+          <w:rFonts w:ascii="Times New Roman" w:hAnsi="Times New Roman" w:cs="Times New Roman"/>
+          <w:sz w:val="24"/>
+          <w:szCs w:val="24"/>
+        </w:rPr>
+        <w:t xml:space="preserve">The dataset that we going to analyse has 16 columns and 100 rows. Without further processing, all columns have a string datatype, but as we can see there are columns that needed further </w:t>
       </w:r>
       <w:r>
         <w:rPr>
@@ -398,7 +409,7 @@
           <w:szCs w:val="24"/>
         </w:rPr>
         <w:lastRenderedPageBreak/>
-        <w:t>needed further processing, either to delete as they are filled with null value or to convert it into the right data type.</w:t>
+        <w:t>processing, either to delete as they are filled with null value or to convert it into the right data type.</w:t>
       </w:r>
       <w:r>
         <w:rPr>
@@ -412,6 +423,7 @@
     <w:p>
       <w:pPr>
         <w:spacing w:line="360" w:lineRule="auto"/>
+        <w:jc w:val="both"/>
         <w:rPr>
           <w:rFonts w:ascii="Times New Roman" w:hAnsi="Times New Roman" w:cs="Times New Roman"/>
           <w:sz w:val="24"/>
@@ -432,6 +444,7 @@
     <w:p>
       <w:pPr>
         <w:spacing w:line="360" w:lineRule="auto"/>
+        <w:jc w:val="both"/>
         <w:rPr>
           <w:rFonts w:ascii="Times New Roman" w:hAnsi="Times New Roman" w:cs="Times New Roman"/>
           <w:sz w:val="24"/>
@@ -510,6 +523,7 @@
     <w:p>
       <w:pPr>
         <w:spacing w:line="360" w:lineRule="auto"/>
+        <w:jc w:val="both"/>
         <w:rPr>
           <w:rFonts w:ascii="Times New Roman" w:hAnsi="Times New Roman" w:cs="Times New Roman"/>
           <w:sz w:val="24"/>
@@ -533,6 +547,7 @@
           <w:numId w:val="2"/>
         </w:numPr>
         <w:spacing w:line="360" w:lineRule="auto"/>
+        <w:jc w:val="both"/>
         <w:rPr>
           <w:rFonts w:ascii="Times New Roman" w:hAnsi="Times New Roman" w:cs="Times New Roman"/>
           <w:sz w:val="24"/>
@@ -546,20 +561,274 @@
           <w:sz w:val="24"/>
           <w:szCs w:val="24"/>
         </w:rPr>
-        <w:t>SubjectmatterCategory</w:t>
+        <w:t>SubjectmatterCategor</w:t>
+      </w:r>
+      <w:r>
+        <w:rPr>
+          <w:rFonts w:ascii="Times New Roman" w:hAnsi="Times New Roman" w:cs="Times New Roman"/>
+          <w:sz w:val="24"/>
+          <w:szCs w:val="24"/>
+        </w:rPr>
+        <w:t>y</w:t>
       </w:r>
       <w:proofErr w:type="spellEnd"/>
     </w:p>
     <w:p>
       <w:pPr>
+        <w:spacing w:line="360" w:lineRule="auto"/>
+        <w:jc w:val="both"/>
+        <w:rPr>
+          <w:rFonts w:ascii="Times New Roman" w:hAnsi="Times New Roman" w:cs="Times New Roman"/>
+          <w:sz w:val="24"/>
+          <w:szCs w:val="24"/>
+        </w:rPr>
+      </w:pPr>
+      <w:proofErr w:type="spellStart"/>
+      <w:r>
+        <w:rPr>
+          <w:rFonts w:ascii="Times New Roman" w:hAnsi="Times New Roman" w:cs="Times New Roman"/>
+          <w:sz w:val="24"/>
+          <w:szCs w:val="24"/>
+        </w:rPr>
+        <w:t>DescriptionText</w:t>
+      </w:r>
+      <w:proofErr w:type="spellEnd"/>
+      <w:r>
+        <w:rPr>
+          <w:rFonts w:ascii="Times New Roman" w:hAnsi="Times New Roman" w:cs="Times New Roman"/>
+          <w:sz w:val="24"/>
+          <w:szCs w:val="24"/>
+        </w:rPr>
+        <w:t xml:space="preserve"> &amp; </w:t>
+      </w:r>
+      <w:proofErr w:type="spellStart"/>
+      <w:r>
+        <w:rPr>
+          <w:rFonts w:ascii="Times New Roman" w:hAnsi="Times New Roman" w:cs="Times New Roman"/>
+          <w:sz w:val="24"/>
+          <w:szCs w:val="24"/>
+        </w:rPr>
+        <w:t>ClaimText</w:t>
+      </w:r>
+      <w:proofErr w:type="spellEnd"/>
+    </w:p>
+    <w:p>
+      <w:pPr>
+        <w:spacing w:line="360" w:lineRule="auto"/>
+        <w:jc w:val="both"/>
+        <w:rPr>
+          <w:rFonts w:ascii="Times New Roman" w:hAnsi="Times New Roman" w:cs="Times New Roman"/>
+          <w:sz w:val="24"/>
+          <w:szCs w:val="24"/>
+        </w:rPr>
+      </w:pPr>
+      <w:r>
+        <w:rPr>
+          <w:rFonts w:ascii="Times New Roman" w:hAnsi="Times New Roman" w:cs="Times New Roman"/>
+          <w:sz w:val="24"/>
+          <w:szCs w:val="24"/>
+        </w:rPr>
+        <w:t>Both columns are in a long string data type where description</w:t>
+      </w:r>
+      <w:r>
+        <w:rPr>
+          <w:rFonts w:ascii="Times New Roman" w:hAnsi="Times New Roman" w:cs="Times New Roman"/>
+          <w:sz w:val="24"/>
+          <w:szCs w:val="24"/>
+        </w:rPr>
+        <w:t xml:space="preserve"> usually</w:t>
+      </w:r>
+      <w:r>
+        <w:rPr>
+          <w:rFonts w:ascii="Times New Roman" w:hAnsi="Times New Roman" w:cs="Times New Roman"/>
+          <w:sz w:val="24"/>
+          <w:szCs w:val="24"/>
+        </w:rPr>
+        <w:t xml:space="preserve"> contains the explanation on the problem statement, opportunity statement, components, structure, features, and usage of the patent produc</w:t>
+      </w:r>
+      <w:r>
+        <w:rPr>
+          <w:rFonts w:ascii="Times New Roman" w:hAnsi="Times New Roman" w:cs="Times New Roman"/>
+          <w:sz w:val="24"/>
+          <w:szCs w:val="24"/>
+        </w:rPr>
+        <w:t>t. On the other hand, claims contain boundaries on said product, divided into the main section, independent claim and supporting section, dependent claim.</w:t>
+      </w:r>
+    </w:p>
+    <w:p>
+      <w:pPr>
+        <w:spacing w:line="360" w:lineRule="auto"/>
+        <w:jc w:val="both"/>
+        <w:rPr>
+          <w:rFonts w:ascii="Times New Roman" w:hAnsi="Times New Roman" w:cs="Times New Roman"/>
+          <w:sz w:val="24"/>
+          <w:szCs w:val="24"/>
+        </w:rPr>
+      </w:pPr>
+      <w:r>
+        <w:rPr>
+          <w:rFonts w:ascii="Times New Roman" w:hAnsi="Times New Roman" w:cs="Times New Roman"/>
+          <w:sz w:val="24"/>
+          <w:szCs w:val="24"/>
+        </w:rPr>
+        <w:t xml:space="preserve">Because of the nature of the data points, we decided to do a brief text analysis, which we think can give us initial insights and build hypothesis on how to process description and claim which will be essential for summarization and </w:t>
+      </w:r>
+      <w:r>
+        <w:rPr>
+          <w:rFonts w:ascii="Times New Roman" w:hAnsi="Times New Roman" w:cs="Times New Roman"/>
+          <w:sz w:val="24"/>
+          <w:szCs w:val="24"/>
+        </w:rPr>
+        <w:t>mapping to TRIZ.</w:t>
+      </w:r>
+    </w:p>
+    <w:p>
+      <w:pPr>
+        <w:spacing w:line="360" w:lineRule="auto"/>
+        <w:jc w:val="both"/>
+        <w:rPr>
+          <w:rFonts w:ascii="Times New Roman" w:hAnsi="Times New Roman" w:cs="Times New Roman"/>
+          <w:sz w:val="24"/>
+          <w:szCs w:val="24"/>
+        </w:rPr>
+      </w:pPr>
+      <w:r>
+        <w:rPr>
+          <w:rFonts w:ascii="Times New Roman" w:hAnsi="Times New Roman" w:cs="Times New Roman"/>
+          <w:sz w:val="24"/>
+          <w:szCs w:val="24"/>
+        </w:rPr>
+        <w:t>T</w:t>
+      </w:r>
+      <w:r>
+        <w:rPr>
+          <w:rFonts w:ascii="Times New Roman" w:hAnsi="Times New Roman" w:cs="Times New Roman"/>
+          <w:sz w:val="24"/>
+          <w:szCs w:val="24"/>
+        </w:rPr>
+        <w:t>he first steps we take are to check whether any null values exist inside these two, if exist, we take care of it. After that, we choose to tokenize texts, get rid of unnecessary stop words and filler words. In this tokenization, we choose to use lemmatization to decrease number of same meaning words, which unfortunately still exist</w:t>
+      </w:r>
+      <w:r>
+        <w:rPr>
+          <w:rFonts w:ascii="Times New Roman" w:hAnsi="Times New Roman" w:cs="Times New Roman"/>
+          <w:sz w:val="24"/>
+          <w:szCs w:val="24"/>
+        </w:rPr>
+        <w:t>, as we later can see on the word clouds</w:t>
+      </w:r>
+      <w:r>
+        <w:rPr>
+          <w:rFonts w:ascii="Times New Roman" w:hAnsi="Times New Roman" w:cs="Times New Roman"/>
+          <w:sz w:val="24"/>
+          <w:szCs w:val="24"/>
+        </w:rPr>
+        <w:t xml:space="preserve">. This part of the analysis gives us 39716 words for claims and 1, 701, 313 words for description across 100 patent documents. Inside these tokenized words, there are </w:t>
+      </w:r>
+      <w:r>
+        <w:rPr>
+          <w:rFonts w:ascii="Times New Roman" w:hAnsi="Times New Roman" w:cs="Times New Roman"/>
+          <w:sz w:val="24"/>
+          <w:szCs w:val="24"/>
+        </w:rPr>
+        <w:t>2366 different words overlapping in descriptions and claims. To analyse these tokenized lists further, we decided to create DTM. Several insights we found by doing this are:</w:t>
+      </w:r>
+    </w:p>
+    <w:p>
+      <w:pPr>
         <w:pStyle w:val="ListParagraph"/>
-        <w:spacing w:line="360" w:lineRule="auto"/>
-        <w:rPr>
-          <w:rFonts w:ascii="Times New Roman" w:hAnsi="Times New Roman" w:cs="Times New Roman"/>
-          <w:sz w:val="24"/>
-          <w:szCs w:val="24"/>
-        </w:rPr>
-      </w:pPr>
+        <w:numPr>
+          <w:ilvl w:val="0"/>
+          <w:numId w:val="4"/>
+        </w:numPr>
+        <w:spacing w:line="360" w:lineRule="auto"/>
+        <w:jc w:val="both"/>
+        <w:rPr>
+          <w:rFonts w:ascii="Times New Roman" w:hAnsi="Times New Roman" w:cs="Times New Roman"/>
+          <w:sz w:val="24"/>
+          <w:szCs w:val="24"/>
+        </w:rPr>
+      </w:pPr>
+      <w:r>
+        <w:rPr>
+          <w:rFonts w:ascii="Times New Roman" w:hAnsi="Times New Roman" w:cs="Times New Roman"/>
+          <w:sz w:val="24"/>
+          <w:szCs w:val="24"/>
+        </w:rPr>
+        <w:t xml:space="preserve">The matrices are too sparse, for this amount of patent documents (100). </w:t>
+      </w:r>
+      <w:r>
+        <w:rPr>
+          <w:rFonts w:ascii="Times New Roman" w:hAnsi="Times New Roman" w:cs="Times New Roman"/>
+          <w:sz w:val="24"/>
+          <w:szCs w:val="24"/>
+        </w:rPr>
+        <w:t xml:space="preserve">To maker it </w:t>
+      </w:r>
+      <w:r>
+        <w:rPr>
+          <w:rFonts w:ascii="Times New Roman" w:hAnsi="Times New Roman" w:cs="Times New Roman"/>
+          <w:sz w:val="24"/>
+          <w:szCs w:val="24"/>
+        </w:rPr>
+        <w:t>compacts</w:t>
+      </w:r>
+      <w:r>
+        <w:rPr>
+          <w:rFonts w:ascii="Times New Roman" w:hAnsi="Times New Roman" w:cs="Times New Roman"/>
+          <w:sz w:val="24"/>
+          <w:szCs w:val="24"/>
+        </w:rPr>
+        <w:t xml:space="preserve"> enough, we need to limit </w:t>
+      </w:r>
+      <w:r>
+        <w:rPr>
+          <w:rFonts w:ascii="Times New Roman" w:hAnsi="Times New Roman" w:cs="Times New Roman"/>
+          <w:sz w:val="24"/>
+          <w:szCs w:val="24"/>
+        </w:rPr>
+        <w:t>number</w:t>
+      </w:r>
+      <w:r>
+        <w:rPr>
+          <w:rFonts w:ascii="Times New Roman" w:hAnsi="Times New Roman" w:cs="Times New Roman"/>
+          <w:sz w:val="24"/>
+          <w:szCs w:val="24"/>
+        </w:rPr>
+        <w:t xml:space="preserve"> of words to 8, which is not ideal to represent the overall texts of all documents. This imply that the texts are just too diverse, make it </w:t>
+      </w:r>
+      <w:r>
+        <w:rPr>
+          <w:rFonts w:ascii="Times New Roman" w:hAnsi="Times New Roman" w:cs="Times New Roman"/>
+          <w:sz w:val="24"/>
+          <w:szCs w:val="24"/>
+        </w:rPr>
+        <w:lastRenderedPageBreak/>
+        <w:t>tricky to implement conventional word frequency-based mapping method to fulfil our project objective.</w:t>
+      </w:r>
+    </w:p>
+    <w:p>
+      <w:pPr>
+        <w:pStyle w:val="ListParagraph"/>
+        <w:numPr>
+          <w:ilvl w:val="0"/>
+          <w:numId w:val="4"/>
+        </w:numPr>
+        <w:spacing w:line="360" w:lineRule="auto"/>
+        <w:jc w:val="both"/>
+        <w:rPr>
+          <w:rFonts w:ascii="Times New Roman" w:hAnsi="Times New Roman" w:cs="Times New Roman"/>
+          <w:sz w:val="24"/>
+          <w:szCs w:val="24"/>
+        </w:rPr>
+      </w:pPr>
+      <w:r>
+        <w:rPr>
+          <w:rFonts w:ascii="Times New Roman" w:hAnsi="Times New Roman" w:cs="Times New Roman"/>
+          <w:sz w:val="24"/>
+          <w:szCs w:val="24"/>
+        </w:rPr>
+        <w:t>By extension of this sparsity and word processing method we use, there are a lack of obvious connection between description and claims even for the same kind of subject matter, which is uniform for all our data points.</w:t>
+      </w:r>
     </w:p>
     <w:p>
       <w:pPr>
@@ -625,6 +894,95 @@
 <file path=word/numbering.xml><?xml version="1.0" encoding="utf-8"?>
 <w:numbering xmlns:wpc="http://schemas.microsoft.com/office/word/2010/wordprocessingCanvas" xmlns:cx="http://schemas.microsoft.com/office/drawing/2014/chartex" xmlns:cx1="http://schemas.microsoft.com/office/drawing/2015/9/8/chartex" xmlns:cx2="http://schemas.microsoft.com/office/drawing/2015/10/21/chartex" xmlns:cx3="http://schemas.microsoft.com/office/drawing/2016/5/9/chartex" xmlns:cx4="http://schemas.microsoft.com/office/drawing/2016/5/10/chartex" xmlns:cx5="http://schemas.microsoft.com/office/drawing/2016/5/11/chartex" xmlns:cx6="http://schemas.microsoft.com/office/drawing/2016/5/12/chartex" xmlns:cx7="http://schemas.microsoft.com/office/drawing/2016/5/13/chartex" xmlns:cx8="http://schemas.microsoft.com/office/drawing/2016/5/14/chartex" xmlns:mc="http://schemas.openxmlformats.org/markup-compatibility/2006" xmlns:aink="http://schemas.microsoft.com/office/drawing/2016/ink" xmlns:am3d="http://schemas.microsoft.com/office/drawing/2017/model3d" xmlns:o="urn:schemas-microsoft-com:office:office" xmlns:oel="http://schemas.microsoft.com/office/2019/extlst" xmlns:r="http://schemas.openxmlformats.org/officeDocument/2006/relationships" xmlns:m="http://schemas.openxmlformats.org/officeDocument/2006/math" xmlns:v="urn:schemas-microsoft-com:vml" xmlns:wp14="http://schemas.microsoft.com/office/word/2010/wordprocessingDrawing" xmlns:wp="http://schemas.openxmlformats.org/drawingml/2006/wordprocessingDrawing" xmlns:w10="urn:schemas-microsoft-com:office:word" xmlns:w="http://schemas.openxmlformats.org/wordprocessingml/2006/main" xmlns:w14="http://schemas.microsoft.com/office/word/2010/wordml" xmlns:w15="http://schemas.microsoft.com/office/word/2012/wordml" xmlns:w16cex="http://schemas.microsoft.com/office/word/2018/wordml/cex" xmlns:w16cid="http://schemas.microsoft.com/office/word/2016/wordml/cid" xmlns:w16="http://schemas.microsoft.com/office/word/2018/wordml" xmlns:w16du="http://schemas.microsoft.com/office/word/2023/wordml/word16du" xmlns:w16sdtdh="http://schemas.microsoft.com/office/word/2020/wordml/sdtdatahash" xmlns:w16se="http://schemas.microsoft.com/office/word/2015/wordml/symex" xmlns:wpg="http://schemas.microsoft.com/office/word/2010/wordprocessingGroup" xmlns:wpi="http://schemas.microsoft.com/office/word/2010/wordprocessingInk" xmlns:wne="http://schemas.microsoft.com/office/word/2006/wordml" xmlns:wps="http://schemas.microsoft.com/office/word/2010/wordprocessingShape" mc:Ignorable="w14 w15 w16se w16cid w16 w16cex w16sdtdh w16du wp14">
   <w:abstractNum w:abstractNumId="0" w15:restartNumberingAfterBreak="0">
+    <w:nsid w:val="0C3E542A"/>
+    <w:multiLevelType w:val="hybridMultilevel"/>
+    <w:tmpl w:val="3DFEC70C"/>
+    <w:lvl w:ilvl="0" w:tplc="3809000F">
+      <w:start w:val="1"/>
+      <w:numFmt w:val="decimal"/>
+      <w:lvlText w:val="%1."/>
+      <w:lvlJc w:val="left"/>
+      <w:pPr>
+        <w:ind w:left="720" w:hanging="360"/>
+      </w:pPr>
+      <w:rPr>
+        <w:rFonts w:hint="default"/>
+      </w:rPr>
+    </w:lvl>
+    <w:lvl w:ilvl="1" w:tplc="38090019" w:tentative="1">
+      <w:start w:val="1"/>
+      <w:numFmt w:val="lowerLetter"/>
+      <w:lvlText w:val="%2."/>
+      <w:lvlJc w:val="left"/>
+      <w:pPr>
+        <w:ind w:left="1440" w:hanging="360"/>
+      </w:pPr>
+    </w:lvl>
+    <w:lvl w:ilvl="2" w:tplc="3809001B" w:tentative="1">
+      <w:start w:val="1"/>
+      <w:numFmt w:val="lowerRoman"/>
+      <w:lvlText w:val="%3."/>
+      <w:lvlJc w:val="right"/>
+      <w:pPr>
+        <w:ind w:left="2160" w:hanging="180"/>
+      </w:pPr>
+    </w:lvl>
+    <w:lvl w:ilvl="3" w:tplc="3809000F" w:tentative="1">
+      <w:start w:val="1"/>
+      <w:numFmt w:val="decimal"/>
+      <w:lvlText w:val="%4."/>
+      <w:lvlJc w:val="left"/>
+      <w:pPr>
+        <w:ind w:left="2880" w:hanging="360"/>
+      </w:pPr>
+    </w:lvl>
+    <w:lvl w:ilvl="4" w:tplc="38090019" w:tentative="1">
+      <w:start w:val="1"/>
+      <w:numFmt w:val="lowerLetter"/>
+      <w:lvlText w:val="%5."/>
+      <w:lvlJc w:val="left"/>
+      <w:pPr>
+        <w:ind w:left="3600" w:hanging="360"/>
+      </w:pPr>
+    </w:lvl>
+    <w:lvl w:ilvl="5" w:tplc="3809001B" w:tentative="1">
+      <w:start w:val="1"/>
+      <w:numFmt w:val="lowerRoman"/>
+      <w:lvlText w:val="%6."/>
+      <w:lvlJc w:val="right"/>
+      <w:pPr>
+        <w:ind w:left="4320" w:hanging="180"/>
+      </w:pPr>
+    </w:lvl>
+    <w:lvl w:ilvl="6" w:tplc="3809000F" w:tentative="1">
+      <w:start w:val="1"/>
+      <w:numFmt w:val="decimal"/>
+      <w:lvlText w:val="%7."/>
+      <w:lvlJc w:val="left"/>
+      <w:pPr>
+        <w:ind w:left="5040" w:hanging="360"/>
+      </w:pPr>
+    </w:lvl>
+    <w:lvl w:ilvl="7" w:tplc="38090019" w:tentative="1">
+      <w:start w:val="1"/>
+      <w:numFmt w:val="lowerLetter"/>
+      <w:lvlText w:val="%8."/>
+      <w:lvlJc w:val="left"/>
+      <w:pPr>
+        <w:ind w:left="5760" w:hanging="360"/>
+      </w:pPr>
+    </w:lvl>
+    <w:lvl w:ilvl="8" w:tplc="3809001B" w:tentative="1">
+      <w:start w:val="1"/>
+      <w:numFmt w:val="lowerRoman"/>
+      <w:lvlText w:val="%9."/>
+      <w:lvlJc w:val="right"/>
+      <w:pPr>
+        <w:ind w:left="6480" w:hanging="180"/>
+      </w:pPr>
+    </w:lvl>
+  </w:abstractNum>
+  <w:abstractNum w:abstractNumId="1" w15:restartNumberingAfterBreak="0">
     <w:nsid w:val="60C250D6"/>
     <w:multiLevelType w:val="hybridMultilevel"/>
     <w:tmpl w:val="765070A2"/>
@@ -713,7 +1071,7 @@
       </w:pPr>
     </w:lvl>
   </w:abstractNum>
-  <w:abstractNum w:abstractNumId="1" w15:restartNumberingAfterBreak="0">
+  <w:abstractNum w:abstractNumId="2" w15:restartNumberingAfterBreak="0">
     <w:nsid w:val="62DB40FE"/>
     <w:multiLevelType w:val="hybridMultilevel"/>
     <w:tmpl w:val="0290A8A6"/>
@@ -802,11 +1160,106 @@
       </w:pPr>
     </w:lvl>
   </w:abstractNum>
+  <w:abstractNum w:abstractNumId="3" w15:restartNumberingAfterBreak="0">
+    <w:nsid w:val="7F437516"/>
+    <w:multiLevelType w:val="hybridMultilevel"/>
+    <w:tmpl w:val="646E2BB8"/>
+    <w:lvl w:ilvl="0" w:tplc="3809000F">
+      <w:start w:val="1"/>
+      <w:numFmt w:val="decimal"/>
+      <w:lvlText w:val="%1."/>
+      <w:lvlJc w:val="left"/>
+      <w:pPr>
+        <w:ind w:left="720" w:hanging="360"/>
+      </w:pPr>
+      <w:rPr>
+        <w:rFonts w:hint="default"/>
+      </w:rPr>
+    </w:lvl>
+    <w:lvl w:ilvl="1" w:tplc="38090019" w:tentative="1">
+      <w:start w:val="1"/>
+      <w:numFmt w:val="lowerLetter"/>
+      <w:lvlText w:val="%2."/>
+      <w:lvlJc w:val="left"/>
+      <w:pPr>
+        <w:ind w:left="1440" w:hanging="360"/>
+      </w:pPr>
+    </w:lvl>
+    <w:lvl w:ilvl="2" w:tplc="3809001B" w:tentative="1">
+      <w:start w:val="1"/>
+      <w:numFmt w:val="lowerRoman"/>
+      <w:lvlText w:val="%3."/>
+      <w:lvlJc w:val="right"/>
+      <w:pPr>
+        <w:ind w:left="2160" w:hanging="180"/>
+      </w:pPr>
+    </w:lvl>
+    <w:lvl w:ilvl="3" w:tplc="3809000F" w:tentative="1">
+      <w:start w:val="1"/>
+      <w:numFmt w:val="decimal"/>
+      <w:lvlText w:val="%4."/>
+      <w:lvlJc w:val="left"/>
+      <w:pPr>
+        <w:ind w:left="2880" w:hanging="360"/>
+      </w:pPr>
+    </w:lvl>
+    <w:lvl w:ilvl="4" w:tplc="38090019" w:tentative="1">
+      <w:start w:val="1"/>
+      <w:numFmt w:val="lowerLetter"/>
+      <w:lvlText w:val="%5."/>
+      <w:lvlJc w:val="left"/>
+      <w:pPr>
+        <w:ind w:left="3600" w:hanging="360"/>
+      </w:pPr>
+    </w:lvl>
+    <w:lvl w:ilvl="5" w:tplc="3809001B" w:tentative="1">
+      <w:start w:val="1"/>
+      <w:numFmt w:val="lowerRoman"/>
+      <w:lvlText w:val="%6."/>
+      <w:lvlJc w:val="right"/>
+      <w:pPr>
+        <w:ind w:left="4320" w:hanging="180"/>
+      </w:pPr>
+    </w:lvl>
+    <w:lvl w:ilvl="6" w:tplc="3809000F" w:tentative="1">
+      <w:start w:val="1"/>
+      <w:numFmt w:val="decimal"/>
+      <w:lvlText w:val="%7."/>
+      <w:lvlJc w:val="left"/>
+      <w:pPr>
+        <w:ind w:left="5040" w:hanging="360"/>
+      </w:pPr>
+    </w:lvl>
+    <w:lvl w:ilvl="7" w:tplc="38090019" w:tentative="1">
+      <w:start w:val="1"/>
+      <w:numFmt w:val="lowerLetter"/>
+      <w:lvlText w:val="%8."/>
+      <w:lvlJc w:val="left"/>
+      <w:pPr>
+        <w:ind w:left="5760" w:hanging="360"/>
+      </w:pPr>
+    </w:lvl>
+    <w:lvl w:ilvl="8" w:tplc="3809001B" w:tentative="1">
+      <w:start w:val="1"/>
+      <w:numFmt w:val="lowerRoman"/>
+      <w:lvlText w:val="%9."/>
+      <w:lvlJc w:val="right"/>
+      <w:pPr>
+        <w:ind w:left="6480" w:hanging="180"/>
+      </w:pPr>
+    </w:lvl>
+  </w:abstractNum>
   <w:num w:numId="1" w16cid:durableId="1632907710">
+    <w:abstractNumId w:val="2"/>
+  </w:num>
+  <w:num w:numId="2" w16cid:durableId="1654413208">
     <w:abstractNumId w:val="1"/>
   </w:num>
-  <w:num w:numId="2" w16cid:durableId="1654413208">
+  <w:num w:numId="3" w16cid:durableId="1318614191">
     <w:abstractNumId w:val="0"/>
+  </w:num>
+  <w:num w:numId="4" w16cid:durableId="728769962">
+    <w:abstractNumId w:val="3"/>
   </w:num>
 </w:numbering>
 </file>
@@ -1215,6 +1668,7 @@
   <w:style w:type="character" w:default="1" w:styleId="DefaultParagraphFont">
     <w:name w:val="Default Paragraph Font"/>
     <w:uiPriority w:val="1"/>
+    <w:semiHidden/>
     <w:unhideWhenUsed/>
   </w:style>
   <w:style w:type="table" w:default="1" w:styleId="TableNormal">

</xml_diff>

<commit_message>
add findings explanation, need picture and discuss
</commit_message>
<xml_diff>
--- a/src/eda_report.docx
+++ b/src/eda_report.docx
@@ -517,7 +517,41 @@
           <w:sz w:val="24"/>
           <w:szCs w:val="24"/>
         </w:rPr>
-        <w:t>several columns and do text analysis on the wall of texts.</w:t>
+        <w:t>several columns</w:t>
+      </w:r>
+      <w:r>
+        <w:rPr>
+          <w:rFonts w:ascii="Times New Roman" w:hAnsi="Times New Roman" w:cs="Times New Roman"/>
+          <w:sz w:val="24"/>
+          <w:szCs w:val="24"/>
+        </w:rPr>
+        <w:t xml:space="preserve"> </w:t>
+      </w:r>
+      <w:proofErr w:type="gramStart"/>
+      <w:r>
+        <w:rPr>
+          <w:rFonts w:ascii="Times New Roman" w:hAnsi="Times New Roman" w:cs="Times New Roman"/>
+          <w:sz w:val="24"/>
+          <w:szCs w:val="24"/>
+        </w:rPr>
+        <w:t>that’s</w:t>
+      </w:r>
+      <w:proofErr w:type="gramEnd"/>
+      <w:r>
+        <w:rPr>
+          <w:rFonts w:ascii="Times New Roman" w:hAnsi="Times New Roman" w:cs="Times New Roman"/>
+          <w:sz w:val="24"/>
+          <w:szCs w:val="24"/>
+        </w:rPr>
+        <w:t xml:space="preserve"> not explicitly unique</w:t>
+      </w:r>
+      <w:r>
+        <w:rPr>
+          <w:rFonts w:ascii="Times New Roman" w:hAnsi="Times New Roman" w:cs="Times New Roman"/>
+          <w:sz w:val="24"/>
+          <w:szCs w:val="24"/>
+        </w:rPr>
+        <w:t xml:space="preserve"> and do text analysis on the wall of texts.</w:t>
       </w:r>
     </w:p>
     <w:p>
@@ -541,11 +575,6 @@
     </w:p>
     <w:p>
       <w:pPr>
-        <w:pStyle w:val="ListParagraph"/>
-        <w:numPr>
-          <w:ilvl w:val="0"/>
-          <w:numId w:val="2"/>
-        </w:numPr>
         <w:spacing w:line="360" w:lineRule="auto"/>
         <w:jc w:val="both"/>
         <w:rPr>
@@ -583,6 +612,14 @@
           <w:szCs w:val="24"/>
         </w:rPr>
       </w:pPr>
+      <w:r>
+        <w:rPr>
+          <w:rFonts w:ascii="Times New Roman" w:hAnsi="Times New Roman" w:cs="Times New Roman"/>
+          <w:sz w:val="24"/>
+          <w:szCs w:val="24"/>
+        </w:rPr>
+        <w:t xml:space="preserve">By using </w:t>
+      </w:r>
       <w:proofErr w:type="spellStart"/>
       <w:r>
         <w:rPr>
@@ -590,6 +627,278 @@
           <w:sz w:val="24"/>
           <w:szCs w:val="24"/>
         </w:rPr>
+        <w:t>groupby</w:t>
+      </w:r>
+      <w:proofErr w:type="spellEnd"/>
+      <w:r>
+        <w:rPr>
+          <w:rFonts w:ascii="Times New Roman" w:hAnsi="Times New Roman" w:cs="Times New Roman"/>
+          <w:sz w:val="24"/>
+          <w:szCs w:val="24"/>
+        </w:rPr>
+        <w:t xml:space="preserve"> count function, we determined that these extracted patent documents have the same subject matter category which is utility.</w:t>
+      </w:r>
+    </w:p>
+    <w:p>
+      <w:pPr>
+        <w:spacing w:line="360" w:lineRule="auto"/>
+        <w:jc w:val="both"/>
+        <w:rPr>
+          <w:rFonts w:ascii="Times New Roman" w:hAnsi="Times New Roman" w:cs="Times New Roman"/>
+          <w:sz w:val="24"/>
+          <w:szCs w:val="24"/>
+        </w:rPr>
+      </w:pPr>
+      <w:proofErr w:type="spellStart"/>
+      <w:r>
+        <w:rPr>
+          <w:rFonts w:ascii="Times New Roman" w:hAnsi="Times New Roman" w:cs="Times New Roman"/>
+          <w:sz w:val="24"/>
+          <w:szCs w:val="24"/>
+        </w:rPr>
+        <w:t>FilingDate</w:t>
+      </w:r>
+      <w:proofErr w:type="spellEnd"/>
+      <w:r>
+        <w:rPr>
+          <w:rFonts w:ascii="Times New Roman" w:hAnsi="Times New Roman" w:cs="Times New Roman"/>
+          <w:sz w:val="24"/>
+          <w:szCs w:val="24"/>
+        </w:rPr>
+        <w:t xml:space="preserve"> &amp; </w:t>
+      </w:r>
+      <w:proofErr w:type="spellStart"/>
+      <w:r>
+        <w:rPr>
+          <w:rFonts w:ascii="Times New Roman" w:hAnsi="Times New Roman" w:cs="Times New Roman"/>
+          <w:sz w:val="24"/>
+          <w:szCs w:val="24"/>
+        </w:rPr>
+        <w:t>PublishDate</w:t>
+      </w:r>
+      <w:proofErr w:type="spellEnd"/>
+    </w:p>
+    <w:p>
+      <w:pPr>
+        <w:spacing w:line="360" w:lineRule="auto"/>
+        <w:jc w:val="both"/>
+        <w:rPr>
+          <w:rFonts w:ascii="Times New Roman" w:hAnsi="Times New Roman" w:cs="Times New Roman"/>
+          <w:sz w:val="24"/>
+          <w:szCs w:val="24"/>
+        </w:rPr>
+      </w:pPr>
+      <w:r>
+        <w:rPr>
+          <w:rFonts w:ascii="Times New Roman" w:hAnsi="Times New Roman" w:cs="Times New Roman"/>
+          <w:sz w:val="24"/>
+          <w:szCs w:val="24"/>
+        </w:rPr>
+        <w:t xml:space="preserve">These columns give us when a patent is filed, when they are being accepted by US court, and then published into USPTO. We do descriptive analysis on both columns using the </w:t>
+      </w:r>
+      <w:proofErr w:type="gramStart"/>
+      <w:r>
+        <w:rPr>
+          <w:rFonts w:ascii="Times New Roman" w:hAnsi="Times New Roman" w:cs="Times New Roman"/>
+          <w:sz w:val="24"/>
+          <w:szCs w:val="24"/>
+        </w:rPr>
+        <w:t>describe(</w:t>
+      </w:r>
+      <w:proofErr w:type="gramEnd"/>
+      <w:r>
+        <w:rPr>
+          <w:rFonts w:ascii="Times New Roman" w:hAnsi="Times New Roman" w:cs="Times New Roman"/>
+          <w:sz w:val="24"/>
+          <w:szCs w:val="24"/>
+        </w:rPr>
+        <w:t>) function. As you can see the oldest patent is from 2006, with overall mean is from 2011.</w:t>
+      </w:r>
+    </w:p>
+    <w:p>
+      <w:pPr>
+        <w:spacing w:line="360" w:lineRule="auto"/>
+        <w:jc w:val="both"/>
+        <w:rPr>
+          <w:rFonts w:ascii="Times New Roman" w:hAnsi="Times New Roman" w:cs="Times New Roman"/>
+          <w:sz w:val="24"/>
+          <w:szCs w:val="24"/>
+        </w:rPr>
+      </w:pPr>
+      <w:r>
+        <w:rPr>
+          <w:rFonts w:ascii="Times New Roman" w:hAnsi="Times New Roman" w:cs="Times New Roman"/>
+          <w:sz w:val="24"/>
+          <w:szCs w:val="24"/>
+        </w:rPr>
+        <w:t>Then we decided to convert dates into quarters to zoom out and see overall trend of when patent is filed and when they are published.</w:t>
+      </w:r>
+    </w:p>
+    <w:p>
+      <w:pPr>
+        <w:spacing w:line="360" w:lineRule="auto"/>
+        <w:jc w:val="both"/>
+        <w:rPr>
+          <w:rFonts w:ascii="Times New Roman" w:hAnsi="Times New Roman" w:cs="Times New Roman"/>
+          <w:sz w:val="24"/>
+          <w:szCs w:val="24"/>
+        </w:rPr>
+      </w:pPr>
+    </w:p>
+    <w:p>
+      <w:pPr>
+        <w:spacing w:line="360" w:lineRule="auto"/>
+        <w:jc w:val="both"/>
+        <w:rPr>
+          <w:rFonts w:ascii="Times New Roman" w:hAnsi="Times New Roman" w:cs="Times New Roman"/>
+          <w:sz w:val="24"/>
+          <w:szCs w:val="24"/>
+        </w:rPr>
+      </w:pPr>
+      <w:r>
+        <w:rPr>
+          <w:rFonts w:ascii="Times New Roman" w:hAnsi="Times New Roman" w:cs="Times New Roman"/>
+          <w:sz w:val="24"/>
+          <w:szCs w:val="24"/>
+        </w:rPr>
+        <w:t>Finally, we decided to do calculate the differential days between filing date and published date, from here we can which documents take the most amount of time to be approved and published.</w:t>
+      </w:r>
+    </w:p>
+    <w:p>
+      <w:pPr>
+        <w:spacing w:line="360" w:lineRule="auto"/>
+        <w:jc w:val="both"/>
+        <w:rPr>
+          <w:rFonts w:ascii="Times New Roman" w:hAnsi="Times New Roman" w:cs="Times New Roman"/>
+          <w:sz w:val="24"/>
+          <w:szCs w:val="24"/>
+        </w:rPr>
+      </w:pPr>
+      <w:r>
+        <w:rPr>
+          <w:rFonts w:ascii="Times New Roman" w:hAnsi="Times New Roman" w:cs="Times New Roman"/>
+          <w:sz w:val="24"/>
+          <w:szCs w:val="24"/>
+        </w:rPr>
+        <w:t xml:space="preserve">From here we can see that the most days it </w:t>
+      </w:r>
+      <w:proofErr w:type="gramStart"/>
+      <w:r>
+        <w:rPr>
+          <w:rFonts w:ascii="Times New Roman" w:hAnsi="Times New Roman" w:cs="Times New Roman"/>
+          <w:sz w:val="24"/>
+          <w:szCs w:val="24"/>
+        </w:rPr>
+        <w:t>take</w:t>
+      </w:r>
+      <w:proofErr w:type="gramEnd"/>
+      <w:r>
+        <w:rPr>
+          <w:rFonts w:ascii="Times New Roman" w:hAnsi="Times New Roman" w:cs="Times New Roman"/>
+          <w:sz w:val="24"/>
+          <w:szCs w:val="24"/>
+        </w:rPr>
+        <w:t xml:space="preserve"> to get approved is </w:t>
+      </w:r>
+      <w:r>
+        <w:rPr>
+          <w:rFonts w:ascii="Times New Roman" w:hAnsi="Times New Roman" w:cs="Times New Roman"/>
+          <w:sz w:val="24"/>
+          <w:szCs w:val="24"/>
+        </w:rPr>
+        <w:t>1924 days with 366 days being the average.</w:t>
+      </w:r>
+    </w:p>
+    <w:p>
+      <w:pPr>
+        <w:spacing w:line="360" w:lineRule="auto"/>
+        <w:jc w:val="both"/>
+        <w:rPr>
+          <w:rFonts w:ascii="Times New Roman" w:hAnsi="Times New Roman" w:cs="Times New Roman"/>
+          <w:sz w:val="24"/>
+          <w:szCs w:val="24"/>
+        </w:rPr>
+      </w:pPr>
+    </w:p>
+    <w:p>
+      <w:pPr>
+        <w:spacing w:line="360" w:lineRule="auto"/>
+        <w:jc w:val="both"/>
+        <w:rPr>
+          <w:rFonts w:ascii="Times New Roman" w:hAnsi="Times New Roman" w:cs="Times New Roman"/>
+          <w:sz w:val="24"/>
+          <w:szCs w:val="24"/>
+        </w:rPr>
+      </w:pPr>
+      <w:proofErr w:type="spellStart"/>
+      <w:r>
+        <w:rPr>
+          <w:rFonts w:ascii="Times New Roman" w:hAnsi="Times New Roman" w:cs="Times New Roman"/>
+          <w:sz w:val="24"/>
+          <w:szCs w:val="24"/>
+        </w:rPr>
+        <w:t>assigneePostalAddressText</w:t>
+      </w:r>
+      <w:proofErr w:type="spellEnd"/>
+    </w:p>
+    <w:p>
+      <w:pPr>
+        <w:spacing w:line="360" w:lineRule="auto"/>
+        <w:jc w:val="both"/>
+        <w:rPr>
+          <w:rFonts w:ascii="Times New Roman" w:hAnsi="Times New Roman" w:cs="Times New Roman"/>
+          <w:sz w:val="24"/>
+          <w:szCs w:val="24"/>
+        </w:rPr>
+      </w:pPr>
+      <w:r>
+        <w:rPr>
+          <w:rFonts w:ascii="Times New Roman" w:hAnsi="Times New Roman" w:cs="Times New Roman"/>
+          <w:sz w:val="24"/>
+          <w:szCs w:val="24"/>
+        </w:rPr>
+        <w:t>We analyse this column by extracting the country code of the assignee. We do this to understand the origin of these institutions decided to publish in USPTO.</w:t>
+      </w:r>
+    </w:p>
+    <w:p>
+      <w:pPr>
+        <w:spacing w:line="360" w:lineRule="auto"/>
+        <w:jc w:val="both"/>
+        <w:rPr>
+          <w:rFonts w:ascii="Times New Roman" w:hAnsi="Times New Roman" w:cs="Times New Roman"/>
+          <w:sz w:val="24"/>
+          <w:szCs w:val="24"/>
+        </w:rPr>
+      </w:pPr>
+    </w:p>
+    <w:p>
+      <w:pPr>
+        <w:spacing w:line="360" w:lineRule="auto"/>
+        <w:jc w:val="both"/>
+        <w:rPr>
+          <w:rFonts w:ascii="Times New Roman" w:hAnsi="Times New Roman" w:cs="Times New Roman"/>
+          <w:sz w:val="24"/>
+          <w:szCs w:val="24"/>
+        </w:rPr>
+      </w:pPr>
+    </w:p>
+    <w:p>
+      <w:pPr>
+        <w:spacing w:line="360" w:lineRule="auto"/>
+        <w:jc w:val="both"/>
+        <w:rPr>
+          <w:rFonts w:ascii="Times New Roman" w:hAnsi="Times New Roman" w:cs="Times New Roman"/>
+          <w:sz w:val="24"/>
+          <w:szCs w:val="24"/>
+        </w:rPr>
+      </w:pPr>
+      <w:proofErr w:type="spellStart"/>
+      <w:r>
+        <w:rPr>
+          <w:rFonts w:ascii="Times New Roman" w:hAnsi="Times New Roman" w:cs="Times New Roman"/>
+          <w:sz w:val="24"/>
+          <w:szCs w:val="24"/>
+        </w:rPr>
         <w:t>DescriptionText</w:t>
       </w:r>
       <w:proofErr w:type="spellEnd"/>
@@ -722,15 +1031,34 @@
           <w:sz w:val="24"/>
           <w:szCs w:val="24"/>
         </w:rPr>
-        <w:t xml:space="preserve">. This part of the analysis gives us 39716 words for claims and 1, 701, 313 words for description across 100 patent documents. Inside these tokenized words, there are </w:t>
-      </w:r>
-      <w:r>
-        <w:rPr>
-          <w:rFonts w:ascii="Times New Roman" w:hAnsi="Times New Roman" w:cs="Times New Roman"/>
-          <w:sz w:val="24"/>
-          <w:szCs w:val="24"/>
-        </w:rPr>
-        <w:t>2366 different words overlapping in descriptions and claims. To analyse these tokenized lists further, we decided to create DTM. Several insights we found by doing this are:</w:t>
+        <w:t xml:space="preserve">. </w:t>
+      </w:r>
+      <w:r>
+        <w:rPr>
+          <w:rFonts w:ascii="Times New Roman" w:hAnsi="Times New Roman" w:cs="Times New Roman"/>
+          <w:sz w:val="24"/>
+          <w:szCs w:val="24"/>
+        </w:rPr>
+        <w:t xml:space="preserve">To analyse these tokenized lists further, we decided to create DTM. </w:t>
+      </w:r>
+    </w:p>
+    <w:p>
+      <w:pPr>
+        <w:spacing w:line="360" w:lineRule="auto"/>
+        <w:jc w:val="both"/>
+        <w:rPr>
+          <w:rFonts w:ascii="Times New Roman" w:hAnsi="Times New Roman" w:cs="Times New Roman"/>
+          <w:sz w:val="24"/>
+          <w:szCs w:val="24"/>
+        </w:rPr>
+      </w:pPr>
+      <w:r>
+        <w:rPr>
+          <w:rFonts w:ascii="Times New Roman" w:hAnsi="Times New Roman" w:cs="Times New Roman"/>
+          <w:sz w:val="24"/>
+          <w:szCs w:val="24"/>
+        </w:rPr>
+        <w:t>Several insights we found by doing this are:</w:t>
       </w:r>
     </w:p>
     <w:p>
@@ -754,56 +1082,7 @@
           <w:sz w:val="24"/>
           <w:szCs w:val="24"/>
         </w:rPr>
-        <w:t xml:space="preserve">The matrices are too sparse, for this amount of patent documents (100). </w:t>
-      </w:r>
-      <w:r>
-        <w:rPr>
-          <w:rFonts w:ascii="Times New Roman" w:hAnsi="Times New Roman" w:cs="Times New Roman"/>
-          <w:sz w:val="24"/>
-          <w:szCs w:val="24"/>
-        </w:rPr>
-        <w:t xml:space="preserve">To maker it </w:t>
-      </w:r>
-      <w:r>
-        <w:rPr>
-          <w:rFonts w:ascii="Times New Roman" w:hAnsi="Times New Roman" w:cs="Times New Roman"/>
-          <w:sz w:val="24"/>
-          <w:szCs w:val="24"/>
-        </w:rPr>
-        <w:t>compacts</w:t>
-      </w:r>
-      <w:r>
-        <w:rPr>
-          <w:rFonts w:ascii="Times New Roman" w:hAnsi="Times New Roman" w:cs="Times New Roman"/>
-          <w:sz w:val="24"/>
-          <w:szCs w:val="24"/>
-        </w:rPr>
-        <w:t xml:space="preserve"> enough, we need to limit </w:t>
-      </w:r>
-      <w:r>
-        <w:rPr>
-          <w:rFonts w:ascii="Times New Roman" w:hAnsi="Times New Roman" w:cs="Times New Roman"/>
-          <w:sz w:val="24"/>
-          <w:szCs w:val="24"/>
-        </w:rPr>
-        <w:t>number</w:t>
-      </w:r>
-      <w:r>
-        <w:rPr>
-          <w:rFonts w:ascii="Times New Roman" w:hAnsi="Times New Roman" w:cs="Times New Roman"/>
-          <w:sz w:val="24"/>
-          <w:szCs w:val="24"/>
-        </w:rPr>
-        <w:t xml:space="preserve"> of words to 8, which is not ideal to represent the overall texts of all documents. This imply that the texts are just too diverse, make it </w:t>
-      </w:r>
-      <w:r>
-        <w:rPr>
-          <w:rFonts w:ascii="Times New Roman" w:hAnsi="Times New Roman" w:cs="Times New Roman"/>
-          <w:sz w:val="24"/>
-          <w:szCs w:val="24"/>
-        </w:rPr>
-        <w:lastRenderedPageBreak/>
-        <w:t>tricky to implement conventional word frequency-based mapping method to fulfil our project objective.</w:t>
+        <w:t>There are 2366 different words overlap between claims and description. This indicate there are common semantic used, even though as stated in the next point, this may not be profound as how sparse the DTM is.</w:t>
       </w:r>
     </w:p>
     <w:p>
@@ -827,18 +1106,187 @@
           <w:sz w:val="24"/>
           <w:szCs w:val="24"/>
         </w:rPr>
-        <w:t>By extension of this sparsity and word processing method we use, there are a lack of obvious connection between description and claims even for the same kind of subject matter, which is uniform for all our data points.</w:t>
-      </w:r>
-    </w:p>
-    <w:p>
-      <w:pPr>
-        <w:spacing w:line="360" w:lineRule="auto"/>
-        <w:rPr>
-          <w:rFonts w:ascii="Times New Roman" w:hAnsi="Times New Roman" w:cs="Times New Roman"/>
-          <w:sz w:val="24"/>
-          <w:szCs w:val="24"/>
-        </w:rPr>
-      </w:pPr>
+        <w:t>When we created a DTM, it becomes clear that the tokenized words are too sparse for the size (100 documents)</w:t>
+      </w:r>
+      <w:r>
+        <w:rPr>
+          <w:rFonts w:ascii="Times New Roman" w:hAnsi="Times New Roman" w:cs="Times New Roman"/>
+          <w:sz w:val="24"/>
+          <w:szCs w:val="24"/>
+        </w:rPr>
+        <w:t>, to create a meaningful DTM, we need to limit words to 8 which is not accurate representation of the texts</w:t>
+      </w:r>
+      <w:r>
+        <w:rPr>
+          <w:rFonts w:ascii="Times New Roman" w:hAnsi="Times New Roman" w:cs="Times New Roman"/>
+          <w:sz w:val="24"/>
+          <w:szCs w:val="24"/>
+        </w:rPr>
+        <w:t>. The large variation create difficulty in recognise pattern and overlap based on the frequency alone.</w:t>
+      </w:r>
+      <w:r>
+        <w:rPr>
+          <w:rFonts w:ascii="Times New Roman" w:hAnsi="Times New Roman" w:cs="Times New Roman"/>
+          <w:sz w:val="24"/>
+          <w:szCs w:val="24"/>
+        </w:rPr>
+        <w:t xml:space="preserve"> </w:t>
+      </w:r>
+      <w:r>
+        <w:rPr>
+          <w:rFonts w:ascii="Times New Roman" w:hAnsi="Times New Roman" w:cs="Times New Roman"/>
+          <w:sz w:val="24"/>
+          <w:szCs w:val="24"/>
+        </w:rPr>
+        <w:t>This is not a good sign, even though the number of documents is still limited, as stated on the data collection, all of them are from the same subject matter category.</w:t>
+      </w:r>
+    </w:p>
+    <w:p>
+      <w:pPr>
+        <w:pStyle w:val="ListParagraph"/>
+        <w:numPr>
+          <w:ilvl w:val="0"/>
+          <w:numId w:val="4"/>
+        </w:numPr>
+        <w:spacing w:line="360" w:lineRule="auto"/>
+        <w:jc w:val="both"/>
+        <w:rPr>
+          <w:rFonts w:ascii="Times New Roman" w:hAnsi="Times New Roman" w:cs="Times New Roman"/>
+          <w:sz w:val="24"/>
+          <w:szCs w:val="24"/>
+        </w:rPr>
+      </w:pPr>
+      <w:r>
+        <w:rPr>
+          <w:rFonts w:ascii="Times New Roman" w:hAnsi="Times New Roman" w:cs="Times New Roman"/>
+          <w:sz w:val="24"/>
+          <w:szCs w:val="24"/>
+        </w:rPr>
+        <w:t>By extension of the overlap and sparsity, we found there are a lack of connection between claims and descriptions even though they are sourced from the same group of documents.</w:t>
+      </w:r>
+    </w:p>
+    <w:p>
+      <w:pPr>
+        <w:pStyle w:val="ListParagraph"/>
+        <w:numPr>
+          <w:ilvl w:val="0"/>
+          <w:numId w:val="4"/>
+        </w:numPr>
+        <w:spacing w:line="360" w:lineRule="auto"/>
+        <w:jc w:val="both"/>
+        <w:rPr>
+          <w:rFonts w:ascii="Times New Roman" w:hAnsi="Times New Roman" w:cs="Times New Roman"/>
+          <w:sz w:val="24"/>
+          <w:szCs w:val="24"/>
+        </w:rPr>
+      </w:pPr>
+      <w:r>
+        <w:rPr>
+          <w:rFonts w:ascii="Times New Roman" w:hAnsi="Times New Roman" w:cs="Times New Roman"/>
+          <w:sz w:val="24"/>
+          <w:szCs w:val="24"/>
+        </w:rPr>
+        <w:t xml:space="preserve">There are certain grammars that are widely used in these </w:t>
+      </w:r>
+      <w:r>
+        <w:rPr>
+          <w:rFonts w:ascii="Times New Roman" w:hAnsi="Times New Roman" w:cs="Times New Roman"/>
+          <w:sz w:val="24"/>
+          <w:szCs w:val="24"/>
+        </w:rPr>
+        <w:t>documents’</w:t>
+      </w:r>
+      <w:r>
+        <w:rPr>
+          <w:rFonts w:ascii="Times New Roman" w:hAnsi="Times New Roman" w:cs="Times New Roman"/>
+          <w:sz w:val="24"/>
+          <w:szCs w:val="24"/>
+        </w:rPr>
+        <w:t xml:space="preserve"> description and claims</w:t>
+      </w:r>
+      <w:r>
+        <w:rPr>
+          <w:rFonts w:ascii="Times New Roman" w:hAnsi="Times New Roman" w:cs="Times New Roman"/>
+          <w:sz w:val="24"/>
+          <w:szCs w:val="24"/>
+        </w:rPr>
+        <w:t xml:space="preserve">. Documents have grammar that list out how a patent works and claims has grammar with </w:t>
+      </w:r>
+      <w:proofErr w:type="spellStart"/>
+      <w:r>
+        <w:rPr>
+          <w:rFonts w:ascii="Times New Roman" w:hAnsi="Times New Roman" w:cs="Times New Roman"/>
+          <w:sz w:val="24"/>
+          <w:szCs w:val="24"/>
+        </w:rPr>
+        <w:t>authorative</w:t>
+      </w:r>
+      <w:proofErr w:type="spellEnd"/>
+      <w:r>
+        <w:rPr>
+          <w:rFonts w:ascii="Times New Roman" w:hAnsi="Times New Roman" w:cs="Times New Roman"/>
+          <w:sz w:val="24"/>
+          <w:szCs w:val="24"/>
+        </w:rPr>
+        <w:t xml:space="preserve"> nature which implied boundaries of the patents.</w:t>
+      </w:r>
+    </w:p>
+    <w:p>
+      <w:pPr>
+        <w:spacing w:line="360" w:lineRule="auto"/>
+        <w:jc w:val="both"/>
+        <w:rPr>
+          <w:rFonts w:ascii="Times New Roman" w:hAnsi="Times New Roman" w:cs="Times New Roman"/>
+          <w:sz w:val="24"/>
+          <w:szCs w:val="24"/>
+        </w:rPr>
+      </w:pPr>
+      <w:r>
+        <w:rPr>
+          <w:rFonts w:ascii="Times New Roman" w:hAnsi="Times New Roman" w:cs="Times New Roman"/>
+          <w:sz w:val="24"/>
+          <w:szCs w:val="24"/>
+        </w:rPr>
+        <w:lastRenderedPageBreak/>
+        <w:t>Discussion</w:t>
+      </w:r>
+    </w:p>
+    <w:p>
+      <w:pPr>
+        <w:spacing w:line="360" w:lineRule="auto"/>
+        <w:jc w:val="both"/>
+        <w:rPr>
+          <w:rFonts w:ascii="Times New Roman" w:hAnsi="Times New Roman" w:cs="Times New Roman"/>
+          <w:sz w:val="24"/>
+          <w:szCs w:val="24"/>
+        </w:rPr>
+      </w:pPr>
+      <w:r>
+        <w:rPr>
+          <w:rFonts w:ascii="Times New Roman" w:hAnsi="Times New Roman" w:cs="Times New Roman"/>
+          <w:sz w:val="24"/>
+          <w:szCs w:val="24"/>
+        </w:rPr>
+        <w:t xml:space="preserve">From these Exploratory Data Analysis’s findings, we can hypothesize certain nature of dataset that may affect our further work of this project, in our way to create a patent document </w:t>
+      </w:r>
+      <w:proofErr w:type="spellStart"/>
+      <w:r>
+        <w:rPr>
+          <w:rFonts w:ascii="Times New Roman" w:hAnsi="Times New Roman" w:cs="Times New Roman"/>
+          <w:sz w:val="24"/>
+          <w:szCs w:val="24"/>
+        </w:rPr>
+        <w:t>analyzer</w:t>
+      </w:r>
+      <w:proofErr w:type="spellEnd"/>
+      <w:r>
+        <w:rPr>
+          <w:rFonts w:ascii="Times New Roman" w:hAnsi="Times New Roman" w:cs="Times New Roman"/>
+          <w:sz w:val="24"/>
+          <w:szCs w:val="24"/>
+        </w:rPr>
+        <w:t>.</w:t>
+      </w:r>
     </w:p>
     <w:p>
       <w:pPr>
@@ -1668,7 +2116,6 @@
   <w:style w:type="character" w:default="1" w:styleId="DefaultParagraphFont">
     <w:name w:val="Default Paragraph Font"/>
     <w:uiPriority w:val="1"/>
-    <w:semiHidden/>
     <w:unhideWhenUsed/>
   </w:style>
   <w:style w:type="table" w:default="1" w:styleId="TableNormal">

</xml_diff>

<commit_message>
add txt file, add more enter the commit message for your changes. Lines starting
</commit_message>
<xml_diff>
--- a/src/eda_report.docx
+++ b/src/eda_report.docx
@@ -278,25 +278,39 @@
     <w:p>
       <w:pPr>
         <w:pStyle w:val="ListParagraph"/>
-        <w:numPr>
-          <w:ilvl w:val="0"/>
-          <w:numId w:val="1"/>
-        </w:numPr>
-        <w:spacing w:line="360" w:lineRule="auto"/>
-        <w:jc w:val="both"/>
-        <w:rPr>
-          <w:rFonts w:ascii="Times New Roman" w:hAnsi="Times New Roman" w:cs="Times New Roman"/>
-          <w:sz w:val="24"/>
-          <w:szCs w:val="24"/>
-        </w:rPr>
-      </w:pPr>
-      <w:r>
-        <w:rPr>
-          <w:rFonts w:ascii="Times New Roman" w:hAnsi="Times New Roman" w:cs="Times New Roman"/>
-          <w:sz w:val="24"/>
-          <w:szCs w:val="24"/>
-        </w:rPr>
-        <w:t>Subject matter bias</w:t>
+        <w:spacing w:line="360" w:lineRule="auto"/>
+        <w:jc w:val="both"/>
+        <w:rPr>
+          <w:rFonts w:ascii="Times New Roman" w:hAnsi="Times New Roman" w:cs="Times New Roman"/>
+          <w:sz w:val="24"/>
+          <w:szCs w:val="24"/>
+        </w:rPr>
+      </w:pPr>
+      <w:r>
+        <w:rPr>
+          <w:rFonts w:ascii="Times New Roman" w:hAnsi="Times New Roman" w:cs="Times New Roman"/>
+          <w:sz w:val="24"/>
+          <w:szCs w:val="24"/>
+        </w:rPr>
+        <w:t xml:space="preserve">These biases are occurred because of the data points we extracted are patents designed and filed from 2006-2011, which may not have the same format to the latest publicized patents. This can happen because of change in criteria or changes in trend in how patents document is created, which make patent </w:t>
+      </w:r>
+      <w:proofErr w:type="spellStart"/>
+      <w:r>
+        <w:rPr>
+          <w:rFonts w:ascii="Times New Roman" w:hAnsi="Times New Roman" w:cs="Times New Roman"/>
+          <w:sz w:val="24"/>
+          <w:szCs w:val="24"/>
+        </w:rPr>
+        <w:t>analyzer</w:t>
+      </w:r>
+      <w:proofErr w:type="spellEnd"/>
+      <w:r>
+        <w:rPr>
+          <w:rFonts w:ascii="Times New Roman" w:hAnsi="Times New Roman" w:cs="Times New Roman"/>
+          <w:sz w:val="24"/>
+          <w:szCs w:val="24"/>
+        </w:rPr>
+        <w:t xml:space="preserve"> build from extraction of outdated data are not accurate.</w:t>
       </w:r>
     </w:p>
     <w:p>
@@ -320,745 +334,7 @@
           <w:sz w:val="24"/>
           <w:szCs w:val="24"/>
         </w:rPr>
-        <w:t>Cultural and Judicial bias</w:t>
-      </w:r>
-    </w:p>
-    <w:p>
-      <w:pPr>
-        <w:pStyle w:val="ListParagraph"/>
-        <w:spacing w:line="360" w:lineRule="auto"/>
-        <w:jc w:val="both"/>
-        <w:rPr>
-          <w:rFonts w:ascii="Times New Roman" w:hAnsi="Times New Roman" w:cs="Times New Roman"/>
-          <w:sz w:val="24"/>
-          <w:szCs w:val="24"/>
-        </w:rPr>
-      </w:pPr>
-      <w:r>
-        <w:rPr>
-          <w:rFonts w:ascii="Times New Roman" w:hAnsi="Times New Roman" w:cs="Times New Roman"/>
-          <w:sz w:val="24"/>
-          <w:szCs w:val="24"/>
-        </w:rPr>
-        <w:t xml:space="preserve">As a result of this dataset being acquired from the USPTO, structure of metadata and the structure of languages use in claims and abstract exhibits judicial jargon and criteria that fits to United States lenses. This may bring us setback when developing </w:t>
-      </w:r>
-      <w:proofErr w:type="spellStart"/>
-      <w:r>
-        <w:rPr>
-          <w:rFonts w:ascii="Times New Roman" w:hAnsi="Times New Roman" w:cs="Times New Roman"/>
-          <w:sz w:val="24"/>
-          <w:szCs w:val="24"/>
-        </w:rPr>
-        <w:t>analyzer</w:t>
-      </w:r>
-      <w:proofErr w:type="spellEnd"/>
-      <w:r>
-        <w:rPr>
-          <w:rFonts w:ascii="Times New Roman" w:hAnsi="Times New Roman" w:cs="Times New Roman"/>
-          <w:sz w:val="24"/>
-          <w:szCs w:val="24"/>
-        </w:rPr>
-        <w:t xml:space="preserve"> around these texts and reduce accuracy in analysing patents published in different database for example</w:t>
-      </w:r>
-    </w:p>
-    <w:p>
-      <w:pPr>
-        <w:spacing w:line="360" w:lineRule="auto"/>
-        <w:jc w:val="both"/>
-        <w:rPr>
-          <w:rFonts w:ascii="Times New Roman" w:hAnsi="Times New Roman" w:cs="Times New Roman"/>
-          <w:b/>
-          <w:bCs/>
-          <w:sz w:val="24"/>
-          <w:szCs w:val="24"/>
-        </w:rPr>
-      </w:pPr>
-      <w:r>
-        <w:rPr>
-          <w:rFonts w:ascii="Times New Roman" w:hAnsi="Times New Roman" w:cs="Times New Roman"/>
-          <w:b/>
-          <w:bCs/>
-          <w:sz w:val="24"/>
-          <w:szCs w:val="24"/>
-        </w:rPr>
-        <w:t>Data Preprocessing</w:t>
-      </w:r>
-    </w:p>
-    <w:p>
-      <w:pPr>
-        <w:spacing w:line="360" w:lineRule="auto"/>
-        <w:jc w:val="both"/>
-        <w:rPr>
-          <w:rFonts w:ascii="Times New Roman" w:hAnsi="Times New Roman" w:cs="Times New Roman"/>
-          <w:sz w:val="24"/>
-          <w:szCs w:val="24"/>
-        </w:rPr>
-      </w:pPr>
-      <w:r>
-        <w:rPr>
-          <w:rFonts w:ascii="Times New Roman" w:hAnsi="Times New Roman" w:cs="Times New Roman"/>
-          <w:sz w:val="24"/>
-          <w:szCs w:val="24"/>
-        </w:rPr>
-        <w:t xml:space="preserve">The dataset that we going to analyse has 16 columns and 100 rows. Without further processing, all columns have a string datatype, but as we can see there are columns that needed further </w:t>
-      </w:r>
-      <w:r>
-        <w:rPr>
-          <w:rFonts w:ascii="Times New Roman" w:hAnsi="Times New Roman" w:cs="Times New Roman"/>
-          <w:sz w:val="24"/>
-          <w:szCs w:val="24"/>
-        </w:rPr>
-        <w:lastRenderedPageBreak/>
-        <w:t>processing, either to delete as they are filled with null value or to convert it into the right data type.</w:t>
-      </w:r>
-      <w:r>
-        <w:rPr>
-          <w:rFonts w:ascii="Times New Roman" w:hAnsi="Times New Roman" w:cs="Times New Roman"/>
-          <w:sz w:val="24"/>
-          <w:szCs w:val="24"/>
-        </w:rPr>
-        <w:t xml:space="preserve"> Additionally, we need to take care of null values we have, 306 values.</w:t>
-      </w:r>
-    </w:p>
-    <w:p>
-      <w:pPr>
-        <w:spacing w:line="360" w:lineRule="auto"/>
-        <w:jc w:val="both"/>
-        <w:rPr>
-          <w:rFonts w:ascii="Times New Roman" w:hAnsi="Times New Roman" w:cs="Times New Roman"/>
-          <w:sz w:val="24"/>
-          <w:szCs w:val="24"/>
-        </w:rPr>
-      </w:pPr>
-      <w:r>
-        <w:rPr>
-          <w:rFonts w:ascii="Times New Roman" w:hAnsi="Times New Roman" w:cs="Times New Roman"/>
-          <w:b/>
-          <w:bCs/>
-          <w:sz w:val="24"/>
-          <w:szCs w:val="24"/>
-        </w:rPr>
-        <w:t>Data Analysis</w:t>
-      </w:r>
-    </w:p>
-    <w:p>
-      <w:pPr>
-        <w:spacing w:line="360" w:lineRule="auto"/>
-        <w:jc w:val="both"/>
-        <w:rPr>
-          <w:rFonts w:ascii="Times New Roman" w:hAnsi="Times New Roman" w:cs="Times New Roman"/>
-          <w:sz w:val="24"/>
-          <w:szCs w:val="24"/>
-        </w:rPr>
-      </w:pPr>
-      <w:r>
-        <w:rPr>
-          <w:rFonts w:ascii="Times New Roman" w:hAnsi="Times New Roman" w:cs="Times New Roman"/>
-          <w:sz w:val="24"/>
-          <w:szCs w:val="24"/>
-        </w:rPr>
-        <w:t>As stated in the previous section such as sourcing and preprocessing, this dataset mostly contains string and categorical data types. Some of the string data points has potentials to be a categorical data type (</w:t>
-      </w:r>
-      <w:proofErr w:type="spellStart"/>
-      <w:r>
-        <w:rPr>
-          <w:rFonts w:ascii="Times New Roman" w:hAnsi="Times New Roman" w:cs="Times New Roman"/>
-          <w:sz w:val="24"/>
-          <w:szCs w:val="24"/>
-        </w:rPr>
-        <w:t>assignedEntityName</w:t>
-      </w:r>
-      <w:proofErr w:type="spellEnd"/>
-      <w:r>
-        <w:rPr>
-          <w:rFonts w:ascii="Times New Roman" w:hAnsi="Times New Roman" w:cs="Times New Roman"/>
-          <w:sz w:val="24"/>
-          <w:szCs w:val="24"/>
-        </w:rPr>
-        <w:t xml:space="preserve">, </w:t>
-      </w:r>
-      <w:proofErr w:type="spellStart"/>
-      <w:r>
-        <w:rPr>
-          <w:rFonts w:ascii="Times New Roman" w:hAnsi="Times New Roman" w:cs="Times New Roman"/>
-          <w:sz w:val="24"/>
-          <w:szCs w:val="24"/>
-        </w:rPr>
-        <w:t>AssignedPostalAddressText</w:t>
-      </w:r>
-      <w:proofErr w:type="spellEnd"/>
-      <w:r>
-        <w:rPr>
-          <w:rFonts w:ascii="Times New Roman" w:hAnsi="Times New Roman" w:cs="Times New Roman"/>
-          <w:sz w:val="24"/>
-          <w:szCs w:val="24"/>
-        </w:rPr>
-        <w:t xml:space="preserve">). Because of this nature, we </w:t>
-      </w:r>
-      <w:r>
-        <w:rPr>
-          <w:rFonts w:ascii="Times New Roman" w:hAnsi="Times New Roman" w:cs="Times New Roman"/>
-          <w:sz w:val="24"/>
-          <w:szCs w:val="24"/>
-        </w:rPr>
-        <w:t>cannot</w:t>
-      </w:r>
-      <w:r>
-        <w:rPr>
-          <w:rFonts w:ascii="Times New Roman" w:hAnsi="Times New Roman" w:cs="Times New Roman"/>
-          <w:sz w:val="24"/>
-          <w:szCs w:val="24"/>
-        </w:rPr>
-        <w:t xml:space="preserve"> use basic inference statistic technique such as variance, biases, and t test. Instead, we can use grouping on </w:t>
-      </w:r>
-      <w:r>
-        <w:rPr>
-          <w:rFonts w:ascii="Times New Roman" w:hAnsi="Times New Roman" w:cs="Times New Roman"/>
-          <w:sz w:val="24"/>
-          <w:szCs w:val="24"/>
-        </w:rPr>
-        <w:t>several columns</w:t>
-      </w:r>
-      <w:r>
-        <w:rPr>
-          <w:rFonts w:ascii="Times New Roman" w:hAnsi="Times New Roman" w:cs="Times New Roman"/>
-          <w:sz w:val="24"/>
-          <w:szCs w:val="24"/>
-        </w:rPr>
-        <w:t xml:space="preserve"> </w:t>
-      </w:r>
-      <w:proofErr w:type="gramStart"/>
-      <w:r>
-        <w:rPr>
-          <w:rFonts w:ascii="Times New Roman" w:hAnsi="Times New Roman" w:cs="Times New Roman"/>
-          <w:sz w:val="24"/>
-          <w:szCs w:val="24"/>
-        </w:rPr>
-        <w:t>that’s</w:t>
-      </w:r>
-      <w:proofErr w:type="gramEnd"/>
-      <w:r>
-        <w:rPr>
-          <w:rFonts w:ascii="Times New Roman" w:hAnsi="Times New Roman" w:cs="Times New Roman"/>
-          <w:sz w:val="24"/>
-          <w:szCs w:val="24"/>
-        </w:rPr>
-        <w:t xml:space="preserve"> not explicitly unique</w:t>
-      </w:r>
-      <w:r>
-        <w:rPr>
-          <w:rFonts w:ascii="Times New Roman" w:hAnsi="Times New Roman" w:cs="Times New Roman"/>
-          <w:sz w:val="24"/>
-          <w:szCs w:val="24"/>
-        </w:rPr>
-        <w:t xml:space="preserve"> and do text analysis on the wall of texts.</w:t>
-      </w:r>
-    </w:p>
-    <w:p>
-      <w:pPr>
-        <w:spacing w:line="360" w:lineRule="auto"/>
-        <w:jc w:val="both"/>
-        <w:rPr>
-          <w:rFonts w:ascii="Times New Roman" w:hAnsi="Times New Roman" w:cs="Times New Roman"/>
-          <w:sz w:val="24"/>
-          <w:szCs w:val="24"/>
-        </w:rPr>
-      </w:pPr>
-      <w:r>
-        <w:rPr>
-          <w:rFonts w:ascii="Times New Roman" w:hAnsi="Times New Roman" w:cs="Times New Roman"/>
-          <w:sz w:val="24"/>
-          <w:szCs w:val="24"/>
-        </w:rPr>
-        <w:t>Here is the analysis divided based on the columns:</w:t>
-      </w:r>
-    </w:p>
-    <w:p>
-      <w:pPr>
-        <w:spacing w:line="360" w:lineRule="auto"/>
-        <w:jc w:val="both"/>
-        <w:rPr>
-          <w:rFonts w:ascii="Times New Roman" w:hAnsi="Times New Roman" w:cs="Times New Roman"/>
-          <w:sz w:val="24"/>
-          <w:szCs w:val="24"/>
-        </w:rPr>
-      </w:pPr>
-      <w:proofErr w:type="spellStart"/>
-      <w:r>
-        <w:rPr>
-          <w:rFonts w:ascii="Times New Roman" w:hAnsi="Times New Roman" w:cs="Times New Roman"/>
-          <w:sz w:val="24"/>
-          <w:szCs w:val="24"/>
-        </w:rPr>
-        <w:t>SubjectmatterCategor</w:t>
-      </w:r>
-      <w:r>
-        <w:rPr>
-          <w:rFonts w:ascii="Times New Roman" w:hAnsi="Times New Roman" w:cs="Times New Roman"/>
-          <w:sz w:val="24"/>
-          <w:szCs w:val="24"/>
-        </w:rPr>
-        <w:t>y</w:t>
-      </w:r>
-      <w:proofErr w:type="spellEnd"/>
-    </w:p>
-    <w:p>
-      <w:pPr>
-        <w:spacing w:line="360" w:lineRule="auto"/>
-        <w:jc w:val="both"/>
-        <w:rPr>
-          <w:rFonts w:ascii="Times New Roman" w:hAnsi="Times New Roman" w:cs="Times New Roman"/>
-          <w:sz w:val="24"/>
-          <w:szCs w:val="24"/>
-        </w:rPr>
-      </w:pPr>
-      <w:r>
-        <w:rPr>
-          <w:rFonts w:ascii="Times New Roman" w:hAnsi="Times New Roman" w:cs="Times New Roman"/>
-          <w:sz w:val="24"/>
-          <w:szCs w:val="24"/>
-        </w:rPr>
-        <w:t xml:space="preserve">By using </w:t>
-      </w:r>
-      <w:proofErr w:type="spellStart"/>
-      <w:r>
-        <w:rPr>
-          <w:rFonts w:ascii="Times New Roman" w:hAnsi="Times New Roman" w:cs="Times New Roman"/>
-          <w:sz w:val="24"/>
-          <w:szCs w:val="24"/>
-        </w:rPr>
-        <w:t>groupby</w:t>
-      </w:r>
-      <w:proofErr w:type="spellEnd"/>
-      <w:r>
-        <w:rPr>
-          <w:rFonts w:ascii="Times New Roman" w:hAnsi="Times New Roman" w:cs="Times New Roman"/>
-          <w:sz w:val="24"/>
-          <w:szCs w:val="24"/>
-        </w:rPr>
-        <w:t xml:space="preserve"> count function, we determined that these extracted patent documents have the same subject matter category which is utility.</w:t>
-      </w:r>
-    </w:p>
-    <w:p>
-      <w:pPr>
-        <w:spacing w:line="360" w:lineRule="auto"/>
-        <w:jc w:val="both"/>
-        <w:rPr>
-          <w:rFonts w:ascii="Times New Roman" w:hAnsi="Times New Roman" w:cs="Times New Roman"/>
-          <w:sz w:val="24"/>
-          <w:szCs w:val="24"/>
-        </w:rPr>
-      </w:pPr>
-      <w:proofErr w:type="spellStart"/>
-      <w:r>
-        <w:rPr>
-          <w:rFonts w:ascii="Times New Roman" w:hAnsi="Times New Roman" w:cs="Times New Roman"/>
-          <w:sz w:val="24"/>
-          <w:szCs w:val="24"/>
-        </w:rPr>
-        <w:t>FilingDate</w:t>
-      </w:r>
-      <w:proofErr w:type="spellEnd"/>
-      <w:r>
-        <w:rPr>
-          <w:rFonts w:ascii="Times New Roman" w:hAnsi="Times New Roman" w:cs="Times New Roman"/>
-          <w:sz w:val="24"/>
-          <w:szCs w:val="24"/>
-        </w:rPr>
-        <w:t xml:space="preserve"> &amp; </w:t>
-      </w:r>
-      <w:proofErr w:type="spellStart"/>
-      <w:r>
-        <w:rPr>
-          <w:rFonts w:ascii="Times New Roman" w:hAnsi="Times New Roman" w:cs="Times New Roman"/>
-          <w:sz w:val="24"/>
-          <w:szCs w:val="24"/>
-        </w:rPr>
-        <w:t>PublishDate</w:t>
-      </w:r>
-      <w:proofErr w:type="spellEnd"/>
-    </w:p>
-    <w:p>
-      <w:pPr>
-        <w:spacing w:line="360" w:lineRule="auto"/>
-        <w:jc w:val="both"/>
-        <w:rPr>
-          <w:rFonts w:ascii="Times New Roman" w:hAnsi="Times New Roman" w:cs="Times New Roman"/>
-          <w:sz w:val="24"/>
-          <w:szCs w:val="24"/>
-        </w:rPr>
-      </w:pPr>
-      <w:r>
-        <w:rPr>
-          <w:rFonts w:ascii="Times New Roman" w:hAnsi="Times New Roman" w:cs="Times New Roman"/>
-          <w:sz w:val="24"/>
-          <w:szCs w:val="24"/>
-        </w:rPr>
-        <w:t xml:space="preserve">These columns give us when a patent is filed, when they are being accepted by US court, and then published into USPTO. We do descriptive analysis on both columns using the </w:t>
-      </w:r>
-      <w:proofErr w:type="gramStart"/>
-      <w:r>
-        <w:rPr>
-          <w:rFonts w:ascii="Times New Roman" w:hAnsi="Times New Roman" w:cs="Times New Roman"/>
-          <w:sz w:val="24"/>
-          <w:szCs w:val="24"/>
-        </w:rPr>
-        <w:t>describe(</w:t>
-      </w:r>
-      <w:proofErr w:type="gramEnd"/>
-      <w:r>
-        <w:rPr>
-          <w:rFonts w:ascii="Times New Roman" w:hAnsi="Times New Roman" w:cs="Times New Roman"/>
-          <w:sz w:val="24"/>
-          <w:szCs w:val="24"/>
-        </w:rPr>
-        <w:t>) function. As you can see the oldest patent is from 2006, with overall mean is from 2011.</w:t>
-      </w:r>
-    </w:p>
-    <w:p>
-      <w:pPr>
-        <w:spacing w:line="360" w:lineRule="auto"/>
-        <w:jc w:val="both"/>
-        <w:rPr>
-          <w:rFonts w:ascii="Times New Roman" w:hAnsi="Times New Roman" w:cs="Times New Roman"/>
-          <w:sz w:val="24"/>
-          <w:szCs w:val="24"/>
-        </w:rPr>
-      </w:pPr>
-      <w:r>
-        <w:rPr>
-          <w:rFonts w:ascii="Times New Roman" w:hAnsi="Times New Roman" w:cs="Times New Roman"/>
-          <w:sz w:val="24"/>
-          <w:szCs w:val="24"/>
-        </w:rPr>
-        <w:t>Then we decided to convert dates into quarters to zoom out and see overall trend of when patent is filed and when they are published.</w:t>
-      </w:r>
-    </w:p>
-    <w:p>
-      <w:pPr>
-        <w:spacing w:line="360" w:lineRule="auto"/>
-        <w:jc w:val="both"/>
-        <w:rPr>
-          <w:rFonts w:ascii="Times New Roman" w:hAnsi="Times New Roman" w:cs="Times New Roman"/>
-          <w:sz w:val="24"/>
-          <w:szCs w:val="24"/>
-        </w:rPr>
-      </w:pPr>
-    </w:p>
-    <w:p>
-      <w:pPr>
-        <w:spacing w:line="360" w:lineRule="auto"/>
-        <w:jc w:val="both"/>
-        <w:rPr>
-          <w:rFonts w:ascii="Times New Roman" w:hAnsi="Times New Roman" w:cs="Times New Roman"/>
-          <w:sz w:val="24"/>
-          <w:szCs w:val="24"/>
-        </w:rPr>
-      </w:pPr>
-      <w:r>
-        <w:rPr>
-          <w:rFonts w:ascii="Times New Roman" w:hAnsi="Times New Roman" w:cs="Times New Roman"/>
-          <w:sz w:val="24"/>
-          <w:szCs w:val="24"/>
-        </w:rPr>
-        <w:t>Finally, we decided to do calculate the differential days between filing date and published date, from here we can which documents take the most amount of time to be approved and published.</w:t>
-      </w:r>
-    </w:p>
-    <w:p>
-      <w:pPr>
-        <w:spacing w:line="360" w:lineRule="auto"/>
-        <w:jc w:val="both"/>
-        <w:rPr>
-          <w:rFonts w:ascii="Times New Roman" w:hAnsi="Times New Roman" w:cs="Times New Roman"/>
-          <w:sz w:val="24"/>
-          <w:szCs w:val="24"/>
-        </w:rPr>
-      </w:pPr>
-      <w:r>
-        <w:rPr>
-          <w:rFonts w:ascii="Times New Roman" w:hAnsi="Times New Roman" w:cs="Times New Roman"/>
-          <w:sz w:val="24"/>
-          <w:szCs w:val="24"/>
-        </w:rPr>
-        <w:t xml:space="preserve">From here we can see that the most days it </w:t>
-      </w:r>
-      <w:proofErr w:type="gramStart"/>
-      <w:r>
-        <w:rPr>
-          <w:rFonts w:ascii="Times New Roman" w:hAnsi="Times New Roman" w:cs="Times New Roman"/>
-          <w:sz w:val="24"/>
-          <w:szCs w:val="24"/>
-        </w:rPr>
-        <w:t>take</w:t>
-      </w:r>
-      <w:proofErr w:type="gramEnd"/>
-      <w:r>
-        <w:rPr>
-          <w:rFonts w:ascii="Times New Roman" w:hAnsi="Times New Roman" w:cs="Times New Roman"/>
-          <w:sz w:val="24"/>
-          <w:szCs w:val="24"/>
-        </w:rPr>
-        <w:t xml:space="preserve"> to get approved is </w:t>
-      </w:r>
-      <w:r>
-        <w:rPr>
-          <w:rFonts w:ascii="Times New Roman" w:hAnsi="Times New Roman" w:cs="Times New Roman"/>
-          <w:sz w:val="24"/>
-          <w:szCs w:val="24"/>
-        </w:rPr>
-        <w:t>1924 days with 366 days being the average.</w:t>
-      </w:r>
-    </w:p>
-    <w:p>
-      <w:pPr>
-        <w:spacing w:line="360" w:lineRule="auto"/>
-        <w:jc w:val="both"/>
-        <w:rPr>
-          <w:rFonts w:ascii="Times New Roman" w:hAnsi="Times New Roman" w:cs="Times New Roman"/>
-          <w:sz w:val="24"/>
-          <w:szCs w:val="24"/>
-        </w:rPr>
-      </w:pPr>
-    </w:p>
-    <w:p>
-      <w:pPr>
-        <w:spacing w:line="360" w:lineRule="auto"/>
-        <w:jc w:val="both"/>
-        <w:rPr>
-          <w:rFonts w:ascii="Times New Roman" w:hAnsi="Times New Roman" w:cs="Times New Roman"/>
-          <w:sz w:val="24"/>
-          <w:szCs w:val="24"/>
-        </w:rPr>
-      </w:pPr>
-      <w:proofErr w:type="spellStart"/>
-      <w:r>
-        <w:rPr>
-          <w:rFonts w:ascii="Times New Roman" w:hAnsi="Times New Roman" w:cs="Times New Roman"/>
-          <w:sz w:val="24"/>
-          <w:szCs w:val="24"/>
-        </w:rPr>
-        <w:t>assigneePostalAddressText</w:t>
-      </w:r>
-      <w:proofErr w:type="spellEnd"/>
-    </w:p>
-    <w:p>
-      <w:pPr>
-        <w:spacing w:line="360" w:lineRule="auto"/>
-        <w:jc w:val="both"/>
-        <w:rPr>
-          <w:rFonts w:ascii="Times New Roman" w:hAnsi="Times New Roman" w:cs="Times New Roman"/>
-          <w:sz w:val="24"/>
-          <w:szCs w:val="24"/>
-        </w:rPr>
-      </w:pPr>
-      <w:r>
-        <w:rPr>
-          <w:rFonts w:ascii="Times New Roman" w:hAnsi="Times New Roman" w:cs="Times New Roman"/>
-          <w:sz w:val="24"/>
-          <w:szCs w:val="24"/>
-        </w:rPr>
-        <w:t>We analyse this column by extracting the country code of the assignee. We do this to understand the origin of these institutions decided to publish in USPTO.</w:t>
-      </w:r>
-    </w:p>
-    <w:p>
-      <w:pPr>
-        <w:spacing w:line="360" w:lineRule="auto"/>
-        <w:jc w:val="both"/>
-        <w:rPr>
-          <w:rFonts w:ascii="Times New Roman" w:hAnsi="Times New Roman" w:cs="Times New Roman"/>
-          <w:sz w:val="24"/>
-          <w:szCs w:val="24"/>
-        </w:rPr>
-      </w:pPr>
-    </w:p>
-    <w:p>
-      <w:pPr>
-        <w:spacing w:line="360" w:lineRule="auto"/>
-        <w:jc w:val="both"/>
-        <w:rPr>
-          <w:rFonts w:ascii="Times New Roman" w:hAnsi="Times New Roman" w:cs="Times New Roman"/>
-          <w:sz w:val="24"/>
-          <w:szCs w:val="24"/>
-        </w:rPr>
-      </w:pPr>
-    </w:p>
-    <w:p>
-      <w:pPr>
-        <w:spacing w:line="360" w:lineRule="auto"/>
-        <w:jc w:val="both"/>
-        <w:rPr>
-          <w:rFonts w:ascii="Times New Roman" w:hAnsi="Times New Roman" w:cs="Times New Roman"/>
-          <w:sz w:val="24"/>
-          <w:szCs w:val="24"/>
-        </w:rPr>
-      </w:pPr>
-      <w:proofErr w:type="spellStart"/>
-      <w:r>
-        <w:rPr>
-          <w:rFonts w:ascii="Times New Roman" w:hAnsi="Times New Roman" w:cs="Times New Roman"/>
-          <w:sz w:val="24"/>
-          <w:szCs w:val="24"/>
-        </w:rPr>
-        <w:t>DescriptionText</w:t>
-      </w:r>
-      <w:proofErr w:type="spellEnd"/>
-      <w:r>
-        <w:rPr>
-          <w:rFonts w:ascii="Times New Roman" w:hAnsi="Times New Roman" w:cs="Times New Roman"/>
-          <w:sz w:val="24"/>
-          <w:szCs w:val="24"/>
-        </w:rPr>
-        <w:t xml:space="preserve"> &amp; </w:t>
-      </w:r>
-      <w:proofErr w:type="spellStart"/>
-      <w:r>
-        <w:rPr>
-          <w:rFonts w:ascii="Times New Roman" w:hAnsi="Times New Roman" w:cs="Times New Roman"/>
-          <w:sz w:val="24"/>
-          <w:szCs w:val="24"/>
-        </w:rPr>
-        <w:t>ClaimText</w:t>
-      </w:r>
-      <w:proofErr w:type="spellEnd"/>
-    </w:p>
-    <w:p>
-      <w:pPr>
-        <w:spacing w:line="360" w:lineRule="auto"/>
-        <w:jc w:val="both"/>
-        <w:rPr>
-          <w:rFonts w:ascii="Times New Roman" w:hAnsi="Times New Roman" w:cs="Times New Roman"/>
-          <w:sz w:val="24"/>
-          <w:szCs w:val="24"/>
-        </w:rPr>
-      </w:pPr>
-      <w:r>
-        <w:rPr>
-          <w:rFonts w:ascii="Times New Roman" w:hAnsi="Times New Roman" w:cs="Times New Roman"/>
-          <w:sz w:val="24"/>
-          <w:szCs w:val="24"/>
-        </w:rPr>
-        <w:t>Both columns are in a long string data type where description</w:t>
-      </w:r>
-      <w:r>
-        <w:rPr>
-          <w:rFonts w:ascii="Times New Roman" w:hAnsi="Times New Roman" w:cs="Times New Roman"/>
-          <w:sz w:val="24"/>
-          <w:szCs w:val="24"/>
-        </w:rPr>
-        <w:t xml:space="preserve"> usually</w:t>
-      </w:r>
-      <w:r>
-        <w:rPr>
-          <w:rFonts w:ascii="Times New Roman" w:hAnsi="Times New Roman" w:cs="Times New Roman"/>
-          <w:sz w:val="24"/>
-          <w:szCs w:val="24"/>
-        </w:rPr>
-        <w:t xml:space="preserve"> contains the explanation on the problem statement, opportunity statement, components, structure, features, and usage of the patent produc</w:t>
-      </w:r>
-      <w:r>
-        <w:rPr>
-          <w:rFonts w:ascii="Times New Roman" w:hAnsi="Times New Roman" w:cs="Times New Roman"/>
-          <w:sz w:val="24"/>
-          <w:szCs w:val="24"/>
-        </w:rPr>
-        <w:t>t. On the other hand, claims contain boundaries on said product, divided into the main section, independent claim and supporting section, dependent claim.</w:t>
-      </w:r>
-    </w:p>
-    <w:p>
-      <w:pPr>
-        <w:spacing w:line="360" w:lineRule="auto"/>
-        <w:jc w:val="both"/>
-        <w:rPr>
-          <w:rFonts w:ascii="Times New Roman" w:hAnsi="Times New Roman" w:cs="Times New Roman"/>
-          <w:sz w:val="24"/>
-          <w:szCs w:val="24"/>
-        </w:rPr>
-      </w:pPr>
-      <w:r>
-        <w:rPr>
-          <w:rFonts w:ascii="Times New Roman" w:hAnsi="Times New Roman" w:cs="Times New Roman"/>
-          <w:sz w:val="24"/>
-          <w:szCs w:val="24"/>
-        </w:rPr>
-        <w:t xml:space="preserve">Because of the nature of the data points, we decided to do a brief text analysis, which we think can give us initial insights and build hypothesis on how to process description and claim which will be essential for summarization and </w:t>
-      </w:r>
-      <w:r>
-        <w:rPr>
-          <w:rFonts w:ascii="Times New Roman" w:hAnsi="Times New Roman" w:cs="Times New Roman"/>
-          <w:sz w:val="24"/>
-          <w:szCs w:val="24"/>
-        </w:rPr>
-        <w:t>mapping to TRIZ.</w:t>
-      </w:r>
-    </w:p>
-    <w:p>
-      <w:pPr>
-        <w:spacing w:line="360" w:lineRule="auto"/>
-        <w:jc w:val="both"/>
-        <w:rPr>
-          <w:rFonts w:ascii="Times New Roman" w:hAnsi="Times New Roman" w:cs="Times New Roman"/>
-          <w:sz w:val="24"/>
-          <w:szCs w:val="24"/>
-        </w:rPr>
-      </w:pPr>
-      <w:r>
-        <w:rPr>
-          <w:rFonts w:ascii="Times New Roman" w:hAnsi="Times New Roman" w:cs="Times New Roman"/>
-          <w:sz w:val="24"/>
-          <w:szCs w:val="24"/>
-        </w:rPr>
-        <w:t>T</w:t>
-      </w:r>
-      <w:r>
-        <w:rPr>
-          <w:rFonts w:ascii="Times New Roman" w:hAnsi="Times New Roman" w:cs="Times New Roman"/>
-          <w:sz w:val="24"/>
-          <w:szCs w:val="24"/>
-        </w:rPr>
-        <w:t>he first steps we take are to check whether any null values exist inside these two, if exist, we take care of it. After that, we choose to tokenize texts, get rid of unnecessary stop words and filler words. In this tokenization, we choose to use lemmatization to decrease number of same meaning words, which unfortunately still exist</w:t>
-      </w:r>
-      <w:r>
-        <w:rPr>
-          <w:rFonts w:ascii="Times New Roman" w:hAnsi="Times New Roman" w:cs="Times New Roman"/>
-          <w:sz w:val="24"/>
-          <w:szCs w:val="24"/>
-        </w:rPr>
-        <w:t>, as we later can see on the word clouds</w:t>
-      </w:r>
-      <w:r>
-        <w:rPr>
-          <w:rFonts w:ascii="Times New Roman" w:hAnsi="Times New Roman" w:cs="Times New Roman"/>
-          <w:sz w:val="24"/>
-          <w:szCs w:val="24"/>
-        </w:rPr>
-        <w:t xml:space="preserve">. </w:t>
-      </w:r>
-      <w:r>
-        <w:rPr>
-          <w:rFonts w:ascii="Times New Roman" w:hAnsi="Times New Roman" w:cs="Times New Roman"/>
-          <w:sz w:val="24"/>
-          <w:szCs w:val="24"/>
-        </w:rPr>
-        <w:t xml:space="preserve">To analyse these tokenized lists further, we decided to create DTM. </w:t>
-      </w:r>
-    </w:p>
-    <w:p>
-      <w:pPr>
-        <w:spacing w:line="360" w:lineRule="auto"/>
-        <w:jc w:val="both"/>
-        <w:rPr>
-          <w:rFonts w:ascii="Times New Roman" w:hAnsi="Times New Roman" w:cs="Times New Roman"/>
-          <w:sz w:val="24"/>
-          <w:szCs w:val="24"/>
-        </w:rPr>
-      </w:pPr>
-      <w:r>
-        <w:rPr>
-          <w:rFonts w:ascii="Times New Roman" w:hAnsi="Times New Roman" w:cs="Times New Roman"/>
-          <w:sz w:val="24"/>
-          <w:szCs w:val="24"/>
-        </w:rPr>
-        <w:t>Several insights we found by doing this are:</w:t>
+        <w:t>Subject matter bias</w:t>
       </w:r>
     </w:p>
     <w:p>
@@ -1066,7 +342,7 @@
         <w:pStyle w:val="ListParagraph"/>
         <w:numPr>
           <w:ilvl w:val="0"/>
-          <w:numId w:val="4"/>
+          <w:numId w:val="1"/>
         </w:numPr>
         <w:spacing w:line="360" w:lineRule="auto"/>
         <w:jc w:val="both"/>
@@ -1082,7 +358,781 @@
           <w:sz w:val="24"/>
           <w:szCs w:val="24"/>
         </w:rPr>
-        <w:t>There are 2366 different words overlap between claims and description. This indicate there are common semantic used, even though as stated in the next point, this may not be profound as how sparse the DTM is.</w:t>
+        <w:t>Cultural and Judicial bias</w:t>
+      </w:r>
+    </w:p>
+    <w:p>
+      <w:pPr>
+        <w:pStyle w:val="ListParagraph"/>
+        <w:spacing w:line="360" w:lineRule="auto"/>
+        <w:jc w:val="both"/>
+        <w:rPr>
+          <w:rFonts w:ascii="Times New Roman" w:hAnsi="Times New Roman" w:cs="Times New Roman"/>
+          <w:sz w:val="24"/>
+          <w:szCs w:val="24"/>
+        </w:rPr>
+      </w:pPr>
+      <w:r>
+        <w:rPr>
+          <w:rFonts w:ascii="Times New Roman" w:hAnsi="Times New Roman" w:cs="Times New Roman"/>
+          <w:sz w:val="24"/>
+          <w:szCs w:val="24"/>
+        </w:rPr>
+        <w:t xml:space="preserve">As a result of this dataset being acquired from the USPTO, structure of metadata and the structure of languages use in claims and abstract exhibits judicial jargon and criteria that fits to United States lenses. This may bring us setback when developing </w:t>
+      </w:r>
+      <w:proofErr w:type="spellStart"/>
+      <w:r>
+        <w:rPr>
+          <w:rFonts w:ascii="Times New Roman" w:hAnsi="Times New Roman" w:cs="Times New Roman"/>
+          <w:sz w:val="24"/>
+          <w:szCs w:val="24"/>
+        </w:rPr>
+        <w:t>analyzer</w:t>
+      </w:r>
+      <w:proofErr w:type="spellEnd"/>
+      <w:r>
+        <w:rPr>
+          <w:rFonts w:ascii="Times New Roman" w:hAnsi="Times New Roman" w:cs="Times New Roman"/>
+          <w:sz w:val="24"/>
+          <w:szCs w:val="24"/>
+        </w:rPr>
+        <w:t xml:space="preserve"> </w:t>
+      </w:r>
+      <w:r>
+        <w:rPr>
+          <w:rFonts w:ascii="Times New Roman" w:hAnsi="Times New Roman" w:cs="Times New Roman"/>
+          <w:sz w:val="24"/>
+          <w:szCs w:val="24"/>
+        </w:rPr>
+        <w:lastRenderedPageBreak/>
+        <w:t>around these texts and reduce accuracy in analysing patents published in different database for example</w:t>
+      </w:r>
+    </w:p>
+    <w:p>
+      <w:pPr>
+        <w:spacing w:line="360" w:lineRule="auto"/>
+        <w:jc w:val="both"/>
+        <w:rPr>
+          <w:rFonts w:ascii="Times New Roman" w:hAnsi="Times New Roman" w:cs="Times New Roman"/>
+          <w:b/>
+          <w:bCs/>
+          <w:sz w:val="24"/>
+          <w:szCs w:val="24"/>
+        </w:rPr>
+      </w:pPr>
+      <w:r>
+        <w:rPr>
+          <w:rFonts w:ascii="Times New Roman" w:hAnsi="Times New Roman" w:cs="Times New Roman"/>
+          <w:b/>
+          <w:bCs/>
+          <w:sz w:val="24"/>
+          <w:szCs w:val="24"/>
+        </w:rPr>
+        <w:t>Data Preprocessing</w:t>
+      </w:r>
+    </w:p>
+    <w:p>
+      <w:pPr>
+        <w:spacing w:line="360" w:lineRule="auto"/>
+        <w:jc w:val="both"/>
+        <w:rPr>
+          <w:rFonts w:ascii="Times New Roman" w:hAnsi="Times New Roman" w:cs="Times New Roman"/>
+          <w:sz w:val="24"/>
+          <w:szCs w:val="24"/>
+        </w:rPr>
+      </w:pPr>
+      <w:r>
+        <w:rPr>
+          <w:rFonts w:ascii="Times New Roman" w:hAnsi="Times New Roman" w:cs="Times New Roman"/>
+          <w:sz w:val="24"/>
+          <w:szCs w:val="24"/>
+        </w:rPr>
+        <w:t>The dataset that we going to analyse has 16 columns and 100 rows. Without further processing, all columns have a string datatype, but as we can see there are columns that needed further processing, either to delete as they are filled with null value or to convert it into the right data type.</w:t>
+      </w:r>
+      <w:r>
+        <w:rPr>
+          <w:rFonts w:ascii="Times New Roman" w:hAnsi="Times New Roman" w:cs="Times New Roman"/>
+          <w:sz w:val="24"/>
+          <w:szCs w:val="24"/>
+        </w:rPr>
+        <w:t xml:space="preserve"> Additionally, we need to take care of null values we have, 306 values.</w:t>
+      </w:r>
+    </w:p>
+    <w:p>
+      <w:pPr>
+        <w:spacing w:line="360" w:lineRule="auto"/>
+        <w:jc w:val="both"/>
+        <w:rPr>
+          <w:rFonts w:ascii="Times New Roman" w:hAnsi="Times New Roman" w:cs="Times New Roman"/>
+          <w:sz w:val="24"/>
+          <w:szCs w:val="24"/>
+        </w:rPr>
+      </w:pPr>
+      <w:r>
+        <w:rPr>
+          <w:rFonts w:ascii="Times New Roman" w:hAnsi="Times New Roman" w:cs="Times New Roman"/>
+          <w:b/>
+          <w:bCs/>
+          <w:sz w:val="24"/>
+          <w:szCs w:val="24"/>
+        </w:rPr>
+        <w:t>Data Analysis</w:t>
+      </w:r>
+    </w:p>
+    <w:p>
+      <w:pPr>
+        <w:spacing w:line="360" w:lineRule="auto"/>
+        <w:jc w:val="both"/>
+        <w:rPr>
+          <w:rFonts w:ascii="Times New Roman" w:hAnsi="Times New Roman" w:cs="Times New Roman"/>
+          <w:sz w:val="24"/>
+          <w:szCs w:val="24"/>
+        </w:rPr>
+      </w:pPr>
+      <w:r>
+        <w:rPr>
+          <w:rFonts w:ascii="Times New Roman" w:hAnsi="Times New Roman" w:cs="Times New Roman"/>
+          <w:sz w:val="24"/>
+          <w:szCs w:val="24"/>
+        </w:rPr>
+        <w:t>As stated in the previous section such as sourcing and preprocessing, this dataset mostly contains string and categorical data types. Some of the string data points has potentials to be a categorical data type (</w:t>
+      </w:r>
+      <w:proofErr w:type="spellStart"/>
+      <w:r>
+        <w:rPr>
+          <w:rFonts w:ascii="Times New Roman" w:hAnsi="Times New Roman" w:cs="Times New Roman"/>
+          <w:sz w:val="24"/>
+          <w:szCs w:val="24"/>
+        </w:rPr>
+        <w:t>assignedEntityName</w:t>
+      </w:r>
+      <w:proofErr w:type="spellEnd"/>
+      <w:r>
+        <w:rPr>
+          <w:rFonts w:ascii="Times New Roman" w:hAnsi="Times New Roman" w:cs="Times New Roman"/>
+          <w:sz w:val="24"/>
+          <w:szCs w:val="24"/>
+        </w:rPr>
+        <w:t xml:space="preserve">, </w:t>
+      </w:r>
+      <w:proofErr w:type="spellStart"/>
+      <w:r>
+        <w:rPr>
+          <w:rFonts w:ascii="Times New Roman" w:hAnsi="Times New Roman" w:cs="Times New Roman"/>
+          <w:sz w:val="24"/>
+          <w:szCs w:val="24"/>
+        </w:rPr>
+        <w:t>AssignedPostalAddressText</w:t>
+      </w:r>
+      <w:proofErr w:type="spellEnd"/>
+      <w:r>
+        <w:rPr>
+          <w:rFonts w:ascii="Times New Roman" w:hAnsi="Times New Roman" w:cs="Times New Roman"/>
+          <w:sz w:val="24"/>
+          <w:szCs w:val="24"/>
+        </w:rPr>
+        <w:t xml:space="preserve">). Because of this nature, we </w:t>
+      </w:r>
+      <w:r>
+        <w:rPr>
+          <w:rFonts w:ascii="Times New Roman" w:hAnsi="Times New Roman" w:cs="Times New Roman"/>
+          <w:sz w:val="24"/>
+          <w:szCs w:val="24"/>
+        </w:rPr>
+        <w:t>cannot</w:t>
+      </w:r>
+      <w:r>
+        <w:rPr>
+          <w:rFonts w:ascii="Times New Roman" w:hAnsi="Times New Roman" w:cs="Times New Roman"/>
+          <w:sz w:val="24"/>
+          <w:szCs w:val="24"/>
+        </w:rPr>
+        <w:t xml:space="preserve"> use basic inference statistic technique such as variance, biases, and t test. Instead, we can use grouping on </w:t>
+      </w:r>
+      <w:r>
+        <w:rPr>
+          <w:rFonts w:ascii="Times New Roman" w:hAnsi="Times New Roman" w:cs="Times New Roman"/>
+          <w:sz w:val="24"/>
+          <w:szCs w:val="24"/>
+        </w:rPr>
+        <w:t>several columns</w:t>
+      </w:r>
+      <w:r>
+        <w:rPr>
+          <w:rFonts w:ascii="Times New Roman" w:hAnsi="Times New Roman" w:cs="Times New Roman"/>
+          <w:sz w:val="24"/>
+          <w:szCs w:val="24"/>
+        </w:rPr>
+        <w:t xml:space="preserve"> </w:t>
+      </w:r>
+      <w:r>
+        <w:rPr>
+          <w:rFonts w:ascii="Times New Roman" w:hAnsi="Times New Roman" w:cs="Times New Roman"/>
+          <w:sz w:val="24"/>
+          <w:szCs w:val="24"/>
+        </w:rPr>
+        <w:t>that is</w:t>
+      </w:r>
+      <w:r>
+        <w:rPr>
+          <w:rFonts w:ascii="Times New Roman" w:hAnsi="Times New Roman" w:cs="Times New Roman"/>
+          <w:sz w:val="24"/>
+          <w:szCs w:val="24"/>
+        </w:rPr>
+        <w:t xml:space="preserve"> not explicitly unique</w:t>
+      </w:r>
+      <w:r>
+        <w:rPr>
+          <w:rFonts w:ascii="Times New Roman" w:hAnsi="Times New Roman" w:cs="Times New Roman"/>
+          <w:sz w:val="24"/>
+          <w:szCs w:val="24"/>
+        </w:rPr>
+        <w:t xml:space="preserve"> and do text analysis on the wall of texts.</w:t>
+      </w:r>
+    </w:p>
+    <w:p>
+      <w:pPr>
+        <w:spacing w:line="360" w:lineRule="auto"/>
+        <w:jc w:val="both"/>
+        <w:rPr>
+          <w:rFonts w:ascii="Times New Roman" w:hAnsi="Times New Roman" w:cs="Times New Roman"/>
+          <w:sz w:val="24"/>
+          <w:szCs w:val="24"/>
+        </w:rPr>
+      </w:pPr>
+      <w:r>
+        <w:rPr>
+          <w:rFonts w:ascii="Times New Roman" w:hAnsi="Times New Roman" w:cs="Times New Roman"/>
+          <w:sz w:val="24"/>
+          <w:szCs w:val="24"/>
+        </w:rPr>
+        <w:t>Here is the analysis divided based on the columns:</w:t>
+      </w:r>
+    </w:p>
+    <w:p>
+      <w:pPr>
+        <w:spacing w:line="360" w:lineRule="auto"/>
+        <w:jc w:val="both"/>
+        <w:rPr>
+          <w:rFonts w:ascii="Times New Roman" w:hAnsi="Times New Roman" w:cs="Times New Roman"/>
+          <w:sz w:val="24"/>
+          <w:szCs w:val="24"/>
+        </w:rPr>
+      </w:pPr>
+      <w:proofErr w:type="spellStart"/>
+      <w:r>
+        <w:rPr>
+          <w:rFonts w:ascii="Times New Roman" w:hAnsi="Times New Roman" w:cs="Times New Roman"/>
+          <w:sz w:val="24"/>
+          <w:szCs w:val="24"/>
+        </w:rPr>
+        <w:t>SubjectmatterCategor</w:t>
+      </w:r>
+      <w:r>
+        <w:rPr>
+          <w:rFonts w:ascii="Times New Roman" w:hAnsi="Times New Roman" w:cs="Times New Roman"/>
+          <w:sz w:val="24"/>
+          <w:szCs w:val="24"/>
+        </w:rPr>
+        <w:t>y</w:t>
+      </w:r>
+      <w:proofErr w:type="spellEnd"/>
+    </w:p>
+    <w:p>
+      <w:pPr>
+        <w:spacing w:line="360" w:lineRule="auto"/>
+        <w:jc w:val="both"/>
+        <w:rPr>
+          <w:rFonts w:ascii="Times New Roman" w:hAnsi="Times New Roman" w:cs="Times New Roman"/>
+          <w:sz w:val="24"/>
+          <w:szCs w:val="24"/>
+        </w:rPr>
+      </w:pPr>
+      <w:r>
+        <w:rPr>
+          <w:rFonts w:ascii="Times New Roman" w:hAnsi="Times New Roman" w:cs="Times New Roman"/>
+          <w:sz w:val="24"/>
+          <w:szCs w:val="24"/>
+        </w:rPr>
+        <w:t xml:space="preserve">By using </w:t>
+      </w:r>
+      <w:proofErr w:type="spellStart"/>
+      <w:r>
+        <w:rPr>
+          <w:rFonts w:ascii="Times New Roman" w:hAnsi="Times New Roman" w:cs="Times New Roman"/>
+          <w:sz w:val="24"/>
+          <w:szCs w:val="24"/>
+        </w:rPr>
+        <w:t>groupby</w:t>
+      </w:r>
+      <w:proofErr w:type="spellEnd"/>
+      <w:r>
+        <w:rPr>
+          <w:rFonts w:ascii="Times New Roman" w:hAnsi="Times New Roman" w:cs="Times New Roman"/>
+          <w:sz w:val="24"/>
+          <w:szCs w:val="24"/>
+        </w:rPr>
+        <w:t xml:space="preserve"> count function, we determined that these extracted patent documents have the same subject matter category which is utility.</w:t>
+      </w:r>
+      <w:r>
+        <w:rPr>
+          <w:rFonts w:ascii="Times New Roman" w:hAnsi="Times New Roman" w:cs="Times New Roman"/>
+          <w:sz w:val="24"/>
+          <w:szCs w:val="24"/>
+        </w:rPr>
+        <w:t xml:space="preserve"> </w:t>
+      </w:r>
+    </w:p>
+    <w:p>
+      <w:pPr>
+        <w:spacing w:line="360" w:lineRule="auto"/>
+        <w:jc w:val="both"/>
+        <w:rPr>
+          <w:rFonts w:ascii="Times New Roman" w:hAnsi="Times New Roman" w:cs="Times New Roman"/>
+          <w:sz w:val="24"/>
+          <w:szCs w:val="24"/>
+        </w:rPr>
+      </w:pPr>
+      <w:proofErr w:type="spellStart"/>
+      <w:r>
+        <w:rPr>
+          <w:rFonts w:ascii="Times New Roman" w:hAnsi="Times New Roman" w:cs="Times New Roman"/>
+          <w:sz w:val="24"/>
+          <w:szCs w:val="24"/>
+        </w:rPr>
+        <w:t>FilingDate</w:t>
+      </w:r>
+      <w:proofErr w:type="spellEnd"/>
+      <w:r>
+        <w:rPr>
+          <w:rFonts w:ascii="Times New Roman" w:hAnsi="Times New Roman" w:cs="Times New Roman"/>
+          <w:sz w:val="24"/>
+          <w:szCs w:val="24"/>
+        </w:rPr>
+        <w:t xml:space="preserve"> &amp; </w:t>
+      </w:r>
+      <w:proofErr w:type="spellStart"/>
+      <w:r>
+        <w:rPr>
+          <w:rFonts w:ascii="Times New Roman" w:hAnsi="Times New Roman" w:cs="Times New Roman"/>
+          <w:sz w:val="24"/>
+          <w:szCs w:val="24"/>
+        </w:rPr>
+        <w:t>PublishDate</w:t>
+      </w:r>
+      <w:proofErr w:type="spellEnd"/>
+    </w:p>
+    <w:p>
+      <w:pPr>
+        <w:spacing w:line="360" w:lineRule="auto"/>
+        <w:jc w:val="both"/>
+        <w:rPr>
+          <w:rFonts w:ascii="Times New Roman" w:hAnsi="Times New Roman" w:cs="Times New Roman"/>
+          <w:sz w:val="24"/>
+          <w:szCs w:val="24"/>
+        </w:rPr>
+      </w:pPr>
+      <w:r>
+        <w:rPr>
+          <w:rFonts w:ascii="Times New Roman" w:hAnsi="Times New Roman" w:cs="Times New Roman"/>
+          <w:sz w:val="24"/>
+          <w:szCs w:val="24"/>
+        </w:rPr>
+        <w:t xml:space="preserve">These columns give us when a patent is filed, when they are being accepted by US court, and then published into USPTO. We do descriptive analysis on both columns using the </w:t>
+      </w:r>
+      <w:proofErr w:type="gramStart"/>
+      <w:r>
+        <w:rPr>
+          <w:rFonts w:ascii="Times New Roman" w:hAnsi="Times New Roman" w:cs="Times New Roman"/>
+          <w:sz w:val="24"/>
+          <w:szCs w:val="24"/>
+        </w:rPr>
+        <w:t>describe(</w:t>
+      </w:r>
+      <w:proofErr w:type="gramEnd"/>
+      <w:r>
+        <w:rPr>
+          <w:rFonts w:ascii="Times New Roman" w:hAnsi="Times New Roman" w:cs="Times New Roman"/>
+          <w:sz w:val="24"/>
+          <w:szCs w:val="24"/>
+        </w:rPr>
+        <w:t>) function. As you can see the oldest patent is from 2006, with overall mean is from 2011.</w:t>
+      </w:r>
+    </w:p>
+    <w:p>
+      <w:pPr>
+        <w:spacing w:line="360" w:lineRule="auto"/>
+        <w:jc w:val="both"/>
+        <w:rPr>
+          <w:rFonts w:ascii="Times New Roman" w:hAnsi="Times New Roman" w:cs="Times New Roman"/>
+          <w:sz w:val="24"/>
+          <w:szCs w:val="24"/>
+        </w:rPr>
+      </w:pPr>
+      <w:r>
+        <w:rPr>
+          <w:rFonts w:ascii="Times New Roman" w:hAnsi="Times New Roman" w:cs="Times New Roman"/>
+          <w:sz w:val="24"/>
+          <w:szCs w:val="24"/>
+        </w:rPr>
+        <w:t>Then we decided to convert dates into quarters to zoom out and see overall trend of when patent is filed and when they are published.</w:t>
+      </w:r>
+    </w:p>
+    <w:p>
+      <w:pPr>
+        <w:spacing w:line="360" w:lineRule="auto"/>
+        <w:jc w:val="both"/>
+        <w:rPr>
+          <w:rFonts w:ascii="Times New Roman" w:hAnsi="Times New Roman" w:cs="Times New Roman"/>
+          <w:sz w:val="24"/>
+          <w:szCs w:val="24"/>
+        </w:rPr>
+      </w:pPr>
+    </w:p>
+    <w:p>
+      <w:pPr>
+        <w:spacing w:line="360" w:lineRule="auto"/>
+        <w:jc w:val="both"/>
+        <w:rPr>
+          <w:rFonts w:ascii="Times New Roman" w:hAnsi="Times New Roman" w:cs="Times New Roman"/>
+          <w:sz w:val="24"/>
+          <w:szCs w:val="24"/>
+        </w:rPr>
+      </w:pPr>
+      <w:r>
+        <w:rPr>
+          <w:rFonts w:ascii="Times New Roman" w:hAnsi="Times New Roman" w:cs="Times New Roman"/>
+          <w:sz w:val="24"/>
+          <w:szCs w:val="24"/>
+        </w:rPr>
+        <w:t>Finally, we decided to do calculate the differential days between filing date and published date, from here we can which documents take the most amount of time to be approved and published.</w:t>
+      </w:r>
+    </w:p>
+    <w:p>
+      <w:pPr>
+        <w:spacing w:line="360" w:lineRule="auto"/>
+        <w:jc w:val="both"/>
+        <w:rPr>
+          <w:rFonts w:ascii="Times New Roman" w:hAnsi="Times New Roman" w:cs="Times New Roman"/>
+          <w:sz w:val="24"/>
+          <w:szCs w:val="24"/>
+        </w:rPr>
+      </w:pPr>
+      <w:r>
+        <w:rPr>
+          <w:rFonts w:ascii="Times New Roman" w:hAnsi="Times New Roman" w:cs="Times New Roman"/>
+          <w:sz w:val="24"/>
+          <w:szCs w:val="24"/>
+        </w:rPr>
+        <w:t xml:space="preserve">From here we can see that the most days it </w:t>
+      </w:r>
+      <w:r>
+        <w:rPr>
+          <w:rFonts w:ascii="Times New Roman" w:hAnsi="Times New Roman" w:cs="Times New Roman"/>
+          <w:sz w:val="24"/>
+          <w:szCs w:val="24"/>
+        </w:rPr>
+        <w:t>takes</w:t>
+      </w:r>
+      <w:r>
+        <w:rPr>
+          <w:rFonts w:ascii="Times New Roman" w:hAnsi="Times New Roman" w:cs="Times New Roman"/>
+          <w:sz w:val="24"/>
+          <w:szCs w:val="24"/>
+        </w:rPr>
+        <w:t xml:space="preserve"> to get approved is </w:t>
+      </w:r>
+      <w:r>
+        <w:rPr>
+          <w:rFonts w:ascii="Times New Roman" w:hAnsi="Times New Roman" w:cs="Times New Roman"/>
+          <w:sz w:val="24"/>
+          <w:szCs w:val="24"/>
+        </w:rPr>
+        <w:t>1924 days with 366 days being the average.</w:t>
+      </w:r>
+    </w:p>
+    <w:p>
+      <w:pPr>
+        <w:spacing w:line="360" w:lineRule="auto"/>
+        <w:jc w:val="both"/>
+        <w:rPr>
+          <w:rFonts w:ascii="Times New Roman" w:hAnsi="Times New Roman" w:cs="Times New Roman"/>
+          <w:sz w:val="24"/>
+          <w:szCs w:val="24"/>
+        </w:rPr>
+      </w:pPr>
+    </w:p>
+    <w:p>
+      <w:pPr>
+        <w:spacing w:line="360" w:lineRule="auto"/>
+        <w:jc w:val="both"/>
+        <w:rPr>
+          <w:rFonts w:ascii="Times New Roman" w:hAnsi="Times New Roman" w:cs="Times New Roman"/>
+          <w:sz w:val="24"/>
+          <w:szCs w:val="24"/>
+        </w:rPr>
+      </w:pPr>
+      <w:proofErr w:type="spellStart"/>
+      <w:r>
+        <w:rPr>
+          <w:rFonts w:ascii="Times New Roman" w:hAnsi="Times New Roman" w:cs="Times New Roman"/>
+          <w:sz w:val="24"/>
+          <w:szCs w:val="24"/>
+        </w:rPr>
+        <w:t>assigneePostalAddressText</w:t>
+      </w:r>
+      <w:proofErr w:type="spellEnd"/>
+    </w:p>
+    <w:p>
+      <w:pPr>
+        <w:spacing w:line="360" w:lineRule="auto"/>
+        <w:jc w:val="both"/>
+        <w:rPr>
+          <w:rFonts w:ascii="Times New Roman" w:hAnsi="Times New Roman" w:cs="Times New Roman"/>
+          <w:sz w:val="24"/>
+          <w:szCs w:val="24"/>
+        </w:rPr>
+      </w:pPr>
+      <w:r>
+        <w:rPr>
+          <w:rFonts w:ascii="Times New Roman" w:hAnsi="Times New Roman" w:cs="Times New Roman"/>
+          <w:sz w:val="24"/>
+          <w:szCs w:val="24"/>
+        </w:rPr>
+        <w:t>We analyse this column by extracting the country code of the assignee. We do this to understand the origin of these institutions decided to publish in USPTO.</w:t>
+      </w:r>
+    </w:p>
+    <w:p>
+      <w:pPr>
+        <w:spacing w:line="360" w:lineRule="auto"/>
+        <w:jc w:val="both"/>
+        <w:rPr>
+          <w:rFonts w:ascii="Times New Roman" w:hAnsi="Times New Roman" w:cs="Times New Roman"/>
+          <w:sz w:val="24"/>
+          <w:szCs w:val="24"/>
+        </w:rPr>
+      </w:pPr>
+    </w:p>
+    <w:p>
+      <w:pPr>
+        <w:spacing w:line="360" w:lineRule="auto"/>
+        <w:jc w:val="both"/>
+        <w:rPr>
+          <w:rFonts w:ascii="Times New Roman" w:hAnsi="Times New Roman" w:cs="Times New Roman"/>
+          <w:sz w:val="24"/>
+          <w:szCs w:val="24"/>
+        </w:rPr>
+      </w:pPr>
+      <w:proofErr w:type="spellStart"/>
+      <w:r>
+        <w:rPr>
+          <w:rFonts w:ascii="Times New Roman" w:hAnsi="Times New Roman" w:cs="Times New Roman"/>
+          <w:sz w:val="24"/>
+          <w:szCs w:val="24"/>
+        </w:rPr>
+        <w:t>DescriptionText</w:t>
+      </w:r>
+      <w:proofErr w:type="spellEnd"/>
+      <w:r>
+        <w:rPr>
+          <w:rFonts w:ascii="Times New Roman" w:hAnsi="Times New Roman" w:cs="Times New Roman"/>
+          <w:sz w:val="24"/>
+          <w:szCs w:val="24"/>
+        </w:rPr>
+        <w:t xml:space="preserve"> &amp; </w:t>
+      </w:r>
+      <w:proofErr w:type="spellStart"/>
+      <w:r>
+        <w:rPr>
+          <w:rFonts w:ascii="Times New Roman" w:hAnsi="Times New Roman" w:cs="Times New Roman"/>
+          <w:sz w:val="24"/>
+          <w:szCs w:val="24"/>
+        </w:rPr>
+        <w:t>ClaimText</w:t>
+      </w:r>
+      <w:proofErr w:type="spellEnd"/>
+    </w:p>
+    <w:p>
+      <w:pPr>
+        <w:spacing w:line="360" w:lineRule="auto"/>
+        <w:jc w:val="both"/>
+        <w:rPr>
+          <w:rFonts w:ascii="Times New Roman" w:hAnsi="Times New Roman" w:cs="Times New Roman"/>
+          <w:sz w:val="24"/>
+          <w:szCs w:val="24"/>
+        </w:rPr>
+      </w:pPr>
+      <w:r>
+        <w:rPr>
+          <w:rFonts w:ascii="Times New Roman" w:hAnsi="Times New Roman" w:cs="Times New Roman"/>
+          <w:sz w:val="24"/>
+          <w:szCs w:val="24"/>
+        </w:rPr>
+        <w:t>Both columns are in a long string data type where description</w:t>
+      </w:r>
+      <w:r>
+        <w:rPr>
+          <w:rFonts w:ascii="Times New Roman" w:hAnsi="Times New Roman" w:cs="Times New Roman"/>
+          <w:sz w:val="24"/>
+          <w:szCs w:val="24"/>
+        </w:rPr>
+        <w:t xml:space="preserve"> usually</w:t>
+      </w:r>
+      <w:r>
+        <w:rPr>
+          <w:rFonts w:ascii="Times New Roman" w:hAnsi="Times New Roman" w:cs="Times New Roman"/>
+          <w:sz w:val="24"/>
+          <w:szCs w:val="24"/>
+        </w:rPr>
+        <w:t xml:space="preserve"> contains the explanation on the problem statement, opportunity statement, components, structure, features, and usage of the patent produc</w:t>
+      </w:r>
+      <w:r>
+        <w:rPr>
+          <w:rFonts w:ascii="Times New Roman" w:hAnsi="Times New Roman" w:cs="Times New Roman"/>
+          <w:sz w:val="24"/>
+          <w:szCs w:val="24"/>
+        </w:rPr>
+        <w:t>t. On the other hand, claims contain boundaries on said product, divided into the main section, independent claim and supporting section, dependent claim.</w:t>
+      </w:r>
+    </w:p>
+    <w:p>
+      <w:pPr>
+        <w:spacing w:line="360" w:lineRule="auto"/>
+        <w:jc w:val="both"/>
+        <w:rPr>
+          <w:rFonts w:ascii="Times New Roman" w:hAnsi="Times New Roman" w:cs="Times New Roman"/>
+          <w:sz w:val="24"/>
+          <w:szCs w:val="24"/>
+        </w:rPr>
+      </w:pPr>
+      <w:r>
+        <w:rPr>
+          <w:rFonts w:ascii="Times New Roman" w:hAnsi="Times New Roman" w:cs="Times New Roman"/>
+          <w:sz w:val="24"/>
+          <w:szCs w:val="24"/>
+        </w:rPr>
+        <w:t xml:space="preserve">Because of the nature of the data points, we decided to do a brief text analysis, which we think can give us initial insights and build hypothesis on how to process description and claim which will be essential for summarization and </w:t>
+      </w:r>
+      <w:r>
+        <w:rPr>
+          <w:rFonts w:ascii="Times New Roman" w:hAnsi="Times New Roman" w:cs="Times New Roman"/>
+          <w:sz w:val="24"/>
+          <w:szCs w:val="24"/>
+        </w:rPr>
+        <w:t>mapping to TRIZ.</w:t>
+      </w:r>
+    </w:p>
+    <w:p>
+      <w:pPr>
+        <w:spacing w:line="360" w:lineRule="auto"/>
+        <w:jc w:val="both"/>
+        <w:rPr>
+          <w:rFonts w:ascii="Times New Roman" w:hAnsi="Times New Roman" w:cs="Times New Roman"/>
+          <w:sz w:val="24"/>
+          <w:szCs w:val="24"/>
+        </w:rPr>
+      </w:pPr>
+      <w:r>
+        <w:rPr>
+          <w:rFonts w:ascii="Times New Roman" w:hAnsi="Times New Roman" w:cs="Times New Roman"/>
+          <w:sz w:val="24"/>
+          <w:szCs w:val="24"/>
+        </w:rPr>
+        <w:t>T</w:t>
+      </w:r>
+      <w:r>
+        <w:rPr>
+          <w:rFonts w:ascii="Times New Roman" w:hAnsi="Times New Roman" w:cs="Times New Roman"/>
+          <w:sz w:val="24"/>
+          <w:szCs w:val="24"/>
+        </w:rPr>
+        <w:t>he first steps we take are to check whether any null values exist inside these two, if exist, we take care of it. After that, we choose to tokenize texts, get rid of unnecessary stop words and filler words. In this tokenization, we choose to use lemmatization to decrease number of same meaning words, which unfortunately still exist</w:t>
+      </w:r>
+      <w:r>
+        <w:rPr>
+          <w:rFonts w:ascii="Times New Roman" w:hAnsi="Times New Roman" w:cs="Times New Roman"/>
+          <w:sz w:val="24"/>
+          <w:szCs w:val="24"/>
+        </w:rPr>
+        <w:t>, as we later can see on the word clouds</w:t>
+      </w:r>
+      <w:r>
+        <w:rPr>
+          <w:rFonts w:ascii="Times New Roman" w:hAnsi="Times New Roman" w:cs="Times New Roman"/>
+          <w:sz w:val="24"/>
+          <w:szCs w:val="24"/>
+        </w:rPr>
+        <w:t xml:space="preserve">. </w:t>
+      </w:r>
+      <w:r>
+        <w:rPr>
+          <w:rFonts w:ascii="Times New Roman" w:hAnsi="Times New Roman" w:cs="Times New Roman"/>
+          <w:sz w:val="24"/>
+          <w:szCs w:val="24"/>
+        </w:rPr>
+        <w:t xml:space="preserve">To analyse these tokenized lists further, we decided to create DTM. </w:t>
+      </w:r>
+    </w:p>
+    <w:p>
+      <w:pPr>
+        <w:spacing w:line="360" w:lineRule="auto"/>
+        <w:jc w:val="both"/>
+        <w:rPr>
+          <w:rFonts w:ascii="Times New Roman" w:hAnsi="Times New Roman" w:cs="Times New Roman"/>
+          <w:sz w:val="24"/>
+          <w:szCs w:val="24"/>
+        </w:rPr>
+      </w:pPr>
+      <w:r>
+        <w:rPr>
+          <w:rFonts w:ascii="Times New Roman" w:hAnsi="Times New Roman" w:cs="Times New Roman"/>
+          <w:sz w:val="24"/>
+          <w:szCs w:val="24"/>
+        </w:rPr>
+        <w:t>Results and findings</w:t>
+      </w:r>
+    </w:p>
+    <w:p>
+      <w:pPr>
+        <w:spacing w:line="360" w:lineRule="auto"/>
+        <w:jc w:val="both"/>
+        <w:rPr>
+          <w:rFonts w:ascii="Times New Roman" w:hAnsi="Times New Roman" w:cs="Times New Roman"/>
+          <w:sz w:val="24"/>
+          <w:szCs w:val="24"/>
+        </w:rPr>
+      </w:pPr>
+      <w:r>
+        <w:rPr>
+          <w:rFonts w:ascii="Times New Roman" w:hAnsi="Times New Roman" w:cs="Times New Roman"/>
+          <w:sz w:val="24"/>
+          <w:szCs w:val="24"/>
+        </w:rPr>
+        <w:t xml:space="preserve">From these Exploratory Data Analysis’s findings, we can hypothesize certain nature of dataset that may affect our further work of this project, in our way to create a patent document </w:t>
+      </w:r>
+      <w:r>
+        <w:rPr>
+          <w:rFonts w:ascii="Times New Roman" w:hAnsi="Times New Roman" w:cs="Times New Roman"/>
+          <w:sz w:val="24"/>
+          <w:szCs w:val="24"/>
+        </w:rPr>
+        <w:t>analyser</w:t>
+      </w:r>
+      <w:r>
+        <w:rPr>
+          <w:rFonts w:ascii="Times New Roman" w:hAnsi="Times New Roman" w:cs="Times New Roman"/>
+          <w:sz w:val="24"/>
+          <w:szCs w:val="24"/>
+        </w:rPr>
+        <w:t>.</w:t>
+      </w:r>
+      <w:r>
+        <w:rPr>
+          <w:rFonts w:ascii="Times New Roman" w:hAnsi="Times New Roman" w:cs="Times New Roman"/>
+          <w:sz w:val="24"/>
+          <w:szCs w:val="24"/>
+        </w:rPr>
+        <w:t xml:space="preserve"> Here are insights that we found:</w:t>
       </w:r>
     </w:p>
     <w:p>
@@ -1090,7 +1140,7 @@
         <w:pStyle w:val="ListParagraph"/>
         <w:numPr>
           <w:ilvl w:val="0"/>
-          <w:numId w:val="4"/>
+          <w:numId w:val="5"/>
         </w:numPr>
         <w:spacing w:line="360" w:lineRule="auto"/>
         <w:jc w:val="both"/>
@@ -1106,39 +1156,47 @@
           <w:sz w:val="24"/>
           <w:szCs w:val="24"/>
         </w:rPr>
-        <w:t>When we created a DTM, it becomes clear that the tokenized words are too sparse for the size (100 documents)</w:t>
-      </w:r>
-      <w:r>
-        <w:rPr>
-          <w:rFonts w:ascii="Times New Roman" w:hAnsi="Times New Roman" w:cs="Times New Roman"/>
-          <w:sz w:val="24"/>
-          <w:szCs w:val="24"/>
-        </w:rPr>
-        <w:t>, to create a meaningful DTM, we need to limit words to 8 which is not accurate representation of the texts</w:t>
-      </w:r>
-      <w:r>
-        <w:rPr>
-          <w:rFonts w:ascii="Times New Roman" w:hAnsi="Times New Roman" w:cs="Times New Roman"/>
-          <w:sz w:val="24"/>
-          <w:szCs w:val="24"/>
-        </w:rPr>
-        <w:t>. The large variation create difficulty in recognise pattern and overlap based on the frequency alone.</w:t>
-      </w:r>
-      <w:r>
-        <w:rPr>
-          <w:rFonts w:ascii="Times New Roman" w:hAnsi="Times New Roman" w:cs="Times New Roman"/>
-          <w:sz w:val="24"/>
-          <w:szCs w:val="24"/>
-        </w:rPr>
-        <w:t xml:space="preserve"> </w:t>
-      </w:r>
-      <w:r>
-        <w:rPr>
-          <w:rFonts w:ascii="Times New Roman" w:hAnsi="Times New Roman" w:cs="Times New Roman"/>
-          <w:sz w:val="24"/>
-          <w:szCs w:val="24"/>
-        </w:rPr>
-        <w:t>This is not a good sign, even though the number of documents is still limited, as stated on the data collection, all of them are from the same subject matter category.</w:t>
+        <w:t xml:space="preserve">Our sample dataset used in the analysis </w:t>
+      </w:r>
+      <w:r>
+        <w:rPr>
+          <w:rFonts w:ascii="Times New Roman" w:hAnsi="Times New Roman" w:cs="Times New Roman"/>
+          <w:sz w:val="24"/>
+          <w:szCs w:val="24"/>
+        </w:rPr>
+        <w:t>does not</w:t>
+      </w:r>
+      <w:r>
+        <w:rPr>
+          <w:rFonts w:ascii="Times New Roman" w:hAnsi="Times New Roman" w:cs="Times New Roman"/>
+          <w:sz w:val="24"/>
+          <w:szCs w:val="24"/>
+        </w:rPr>
+        <w:t xml:space="preserve"> necessarily suit what we need to create a patent </w:t>
+      </w:r>
+      <w:r>
+        <w:rPr>
+          <w:rFonts w:ascii="Times New Roman" w:hAnsi="Times New Roman" w:cs="Times New Roman"/>
+          <w:sz w:val="24"/>
+          <w:szCs w:val="24"/>
+        </w:rPr>
+        <w:t>analyser</w:t>
+      </w:r>
+      <w:r>
+        <w:rPr>
+          <w:rFonts w:ascii="Times New Roman" w:hAnsi="Times New Roman" w:cs="Times New Roman"/>
+          <w:sz w:val="24"/>
+          <w:szCs w:val="24"/>
+        </w:rPr>
+        <w:t xml:space="preserve"> based on TRIZ. This is because of the fact they are from the same subject matter, are outdated as far as USPTO patent go and limited to only 100 documents. This may give us problem in the training and pipeline development state which may impact the performance of our final product.</w:t>
+      </w:r>
+      <w:r>
+        <w:rPr>
+          <w:rFonts w:ascii="Times New Roman" w:hAnsi="Times New Roman" w:cs="Times New Roman"/>
+          <w:sz w:val="24"/>
+          <w:szCs w:val="24"/>
+        </w:rPr>
+        <w:t xml:space="preserve"> This is a part of our suspected temporal and subject matter biases stated in the data collection section.</w:t>
       </w:r>
     </w:p>
     <w:p>
@@ -1146,7 +1204,7 @@
         <w:pStyle w:val="ListParagraph"/>
         <w:numPr>
           <w:ilvl w:val="0"/>
-          <w:numId w:val="4"/>
+          <w:numId w:val="5"/>
         </w:numPr>
         <w:spacing w:line="360" w:lineRule="auto"/>
         <w:jc w:val="both"/>
@@ -1162,7 +1220,24 @@
           <w:sz w:val="24"/>
           <w:szCs w:val="24"/>
         </w:rPr>
-        <w:t>By extension of the overlap and sparsity, we found there are a lack of connection between claims and descriptions even though they are sourced from the same group of documents.</w:t>
+        <w:t xml:space="preserve">Based on the filing date and the publication date column, we found that for this dataset or maybe overall USPTO patent, there is an average of approximately 1 year of waiting </w:t>
+      </w:r>
+      <w:r>
+        <w:rPr>
+          <w:rFonts w:ascii="Times New Roman" w:hAnsi="Times New Roman" w:cs="Times New Roman"/>
+          <w:sz w:val="24"/>
+          <w:szCs w:val="24"/>
+        </w:rPr>
+        <w:lastRenderedPageBreak/>
+        <w:t>time, where the longest may take around 3-4 years.</w:t>
+      </w:r>
+      <w:r>
+        <w:rPr>
+          <w:rFonts w:ascii="Times New Roman" w:hAnsi="Times New Roman" w:cs="Times New Roman"/>
+          <w:sz w:val="24"/>
+          <w:szCs w:val="24"/>
+        </w:rPr>
+        <w:t xml:space="preserve"> This may indicate that some patents with longer wait time will not be suitable for us to be used as training date as it is considered a lower grade document, but we may need further research with a more diverse data in term of year and subject matter to determine this. </w:t>
       </w:r>
     </w:p>
     <w:p>
@@ -1170,7 +1245,7 @@
         <w:pStyle w:val="ListParagraph"/>
         <w:numPr>
           <w:ilvl w:val="0"/>
-          <w:numId w:val="4"/>
+          <w:numId w:val="5"/>
         </w:numPr>
         <w:spacing w:line="360" w:lineRule="auto"/>
         <w:jc w:val="both"/>
@@ -1186,106 +1261,111 @@
           <w:sz w:val="24"/>
           <w:szCs w:val="24"/>
         </w:rPr>
-        <w:t xml:space="preserve">There are certain grammars that are widely used in these </w:t>
-      </w:r>
-      <w:r>
-        <w:rPr>
-          <w:rFonts w:ascii="Times New Roman" w:hAnsi="Times New Roman" w:cs="Times New Roman"/>
-          <w:sz w:val="24"/>
-          <w:szCs w:val="24"/>
-        </w:rPr>
-        <w:t>documents’</w:t>
-      </w:r>
-      <w:r>
-        <w:rPr>
-          <w:rFonts w:ascii="Times New Roman" w:hAnsi="Times New Roman" w:cs="Times New Roman"/>
-          <w:sz w:val="24"/>
-          <w:szCs w:val="24"/>
-        </w:rPr>
-        <w:t xml:space="preserve"> description and claims</w:t>
-      </w:r>
-      <w:r>
-        <w:rPr>
-          <w:rFonts w:ascii="Times New Roman" w:hAnsi="Times New Roman" w:cs="Times New Roman"/>
-          <w:sz w:val="24"/>
-          <w:szCs w:val="24"/>
-        </w:rPr>
-        <w:t xml:space="preserve">. Documents have grammar that list out how a patent works and claims has grammar with </w:t>
-      </w:r>
-      <w:proofErr w:type="spellStart"/>
-      <w:r>
-        <w:rPr>
-          <w:rFonts w:ascii="Times New Roman" w:hAnsi="Times New Roman" w:cs="Times New Roman"/>
-          <w:sz w:val="24"/>
-          <w:szCs w:val="24"/>
-        </w:rPr>
-        <w:t>authorative</w:t>
-      </w:r>
-      <w:proofErr w:type="spellEnd"/>
-      <w:r>
-        <w:rPr>
-          <w:rFonts w:ascii="Times New Roman" w:hAnsi="Times New Roman" w:cs="Times New Roman"/>
-          <w:sz w:val="24"/>
-          <w:szCs w:val="24"/>
-        </w:rPr>
-        <w:t xml:space="preserve"> nature which implied boundaries of the patents.</w:t>
-      </w:r>
-    </w:p>
-    <w:p>
-      <w:pPr>
-        <w:spacing w:line="360" w:lineRule="auto"/>
-        <w:jc w:val="both"/>
-        <w:rPr>
-          <w:rFonts w:ascii="Times New Roman" w:hAnsi="Times New Roman" w:cs="Times New Roman"/>
-          <w:sz w:val="24"/>
-          <w:szCs w:val="24"/>
-        </w:rPr>
-      </w:pPr>
-      <w:r>
-        <w:rPr>
-          <w:rFonts w:ascii="Times New Roman" w:hAnsi="Times New Roman" w:cs="Times New Roman"/>
-          <w:sz w:val="24"/>
-          <w:szCs w:val="24"/>
-        </w:rPr>
-        <w:lastRenderedPageBreak/>
-        <w:t>Discussion</w:t>
-      </w:r>
-    </w:p>
-    <w:p>
-      <w:pPr>
-        <w:spacing w:line="360" w:lineRule="auto"/>
-        <w:jc w:val="both"/>
-        <w:rPr>
-          <w:rFonts w:ascii="Times New Roman" w:hAnsi="Times New Roman" w:cs="Times New Roman"/>
-          <w:sz w:val="24"/>
-          <w:szCs w:val="24"/>
-        </w:rPr>
-      </w:pPr>
-      <w:r>
-        <w:rPr>
-          <w:rFonts w:ascii="Times New Roman" w:hAnsi="Times New Roman" w:cs="Times New Roman"/>
-          <w:sz w:val="24"/>
-          <w:szCs w:val="24"/>
-        </w:rPr>
-        <w:t xml:space="preserve">From these Exploratory Data Analysis’s findings, we can hypothesize certain nature of dataset that may affect our further work of this project, in our way to create a patent document </w:t>
-      </w:r>
-      <w:proofErr w:type="spellStart"/>
-      <w:r>
-        <w:rPr>
-          <w:rFonts w:ascii="Times New Roman" w:hAnsi="Times New Roman" w:cs="Times New Roman"/>
-          <w:sz w:val="24"/>
-          <w:szCs w:val="24"/>
-        </w:rPr>
-        <w:t>analyzer</w:t>
-      </w:r>
-      <w:proofErr w:type="spellEnd"/>
-      <w:r>
-        <w:rPr>
-          <w:rFonts w:ascii="Times New Roman" w:hAnsi="Times New Roman" w:cs="Times New Roman"/>
-          <w:sz w:val="24"/>
-          <w:szCs w:val="24"/>
-        </w:rPr>
-        <w:t>.</w:t>
+        <w:t>Based on the assignee country code, we found that out of 100 patents, most of</w:t>
+      </w:r>
+      <w:r>
+        <w:rPr>
+          <w:rFonts w:ascii="Times New Roman" w:hAnsi="Times New Roman" w:cs="Times New Roman"/>
+          <w:sz w:val="24"/>
+          <w:szCs w:val="24"/>
+        </w:rPr>
+        <w:t xml:space="preserve"> the company are from United States with China in the second place. This concentration suggests a potential bias towards US-based companies, that might affect skewness of model’s performance inside our pipeline which ultimately will impact our project results presented on the website.</w:t>
+      </w:r>
+    </w:p>
+    <w:p>
+      <w:pPr>
+        <w:pStyle w:val="ListParagraph"/>
+        <w:numPr>
+          <w:ilvl w:val="0"/>
+          <w:numId w:val="5"/>
+        </w:numPr>
+        <w:spacing w:line="360" w:lineRule="auto"/>
+        <w:jc w:val="both"/>
+        <w:rPr>
+          <w:rFonts w:ascii="Times New Roman" w:hAnsi="Times New Roman" w:cs="Times New Roman"/>
+          <w:sz w:val="24"/>
+          <w:szCs w:val="24"/>
+        </w:rPr>
+      </w:pPr>
+      <w:r>
+        <w:rPr>
+          <w:rFonts w:ascii="Times New Roman" w:hAnsi="Times New Roman" w:cs="Times New Roman"/>
+          <w:sz w:val="24"/>
+          <w:szCs w:val="24"/>
+        </w:rPr>
+        <w:t>There are 2366 different words overlap between claims and description. This indicate there are common semantic used, even though as stated in the next point, this may not be profound as how sparse the DTM is.</w:t>
+      </w:r>
+    </w:p>
+    <w:p>
+      <w:pPr>
+        <w:pStyle w:val="ListParagraph"/>
+        <w:numPr>
+          <w:ilvl w:val="0"/>
+          <w:numId w:val="5"/>
+        </w:numPr>
+        <w:spacing w:line="360" w:lineRule="auto"/>
+        <w:jc w:val="both"/>
+        <w:rPr>
+          <w:rFonts w:ascii="Times New Roman" w:hAnsi="Times New Roman" w:cs="Times New Roman"/>
+          <w:sz w:val="24"/>
+          <w:szCs w:val="24"/>
+        </w:rPr>
+      </w:pPr>
+      <w:r>
+        <w:rPr>
+          <w:rFonts w:ascii="Times New Roman" w:hAnsi="Times New Roman" w:cs="Times New Roman"/>
+          <w:sz w:val="24"/>
+          <w:szCs w:val="24"/>
+        </w:rPr>
+        <w:t>When we created a DTM, it becomes clear that the tokenized words are too sparse for the size (100 documents), to create a meaningful DTM, we need to limit words to 8 which is not accurate representation of the texts. The large variation create difficulty in recognise pattern and overlap based on the frequency alone. This is not a good sign, even though the number of documents is still limited, as stated on the data collection, all of them are from the same subject matter category.</w:t>
+      </w:r>
+    </w:p>
+    <w:p>
+      <w:pPr>
+        <w:pStyle w:val="ListParagraph"/>
+        <w:numPr>
+          <w:ilvl w:val="0"/>
+          <w:numId w:val="5"/>
+        </w:numPr>
+        <w:spacing w:line="360" w:lineRule="auto"/>
+        <w:jc w:val="both"/>
+        <w:rPr>
+          <w:rFonts w:ascii="Times New Roman" w:hAnsi="Times New Roman" w:cs="Times New Roman"/>
+          <w:sz w:val="24"/>
+          <w:szCs w:val="24"/>
+        </w:rPr>
+      </w:pPr>
+      <w:r>
+        <w:rPr>
+          <w:rFonts w:ascii="Times New Roman" w:hAnsi="Times New Roman" w:cs="Times New Roman"/>
+          <w:sz w:val="24"/>
+          <w:szCs w:val="24"/>
+        </w:rPr>
+        <w:t>By extension of the overlap and sparsity, we found there are a lack of connection between claims and descriptions even though they are sourced from the same group of documents.</w:t>
+      </w:r>
+    </w:p>
+    <w:p>
+      <w:pPr>
+        <w:pStyle w:val="ListParagraph"/>
+        <w:numPr>
+          <w:ilvl w:val="0"/>
+          <w:numId w:val="5"/>
+        </w:numPr>
+        <w:spacing w:line="360" w:lineRule="auto"/>
+        <w:jc w:val="both"/>
+        <w:rPr>
+          <w:rFonts w:ascii="Times New Roman" w:hAnsi="Times New Roman" w:cs="Times New Roman"/>
+          <w:sz w:val="24"/>
+          <w:szCs w:val="24"/>
+        </w:rPr>
+      </w:pPr>
+      <w:r>
+        <w:rPr>
+          <w:rFonts w:ascii="Times New Roman" w:hAnsi="Times New Roman" w:cs="Times New Roman"/>
+          <w:sz w:val="24"/>
+          <w:szCs w:val="24"/>
+        </w:rPr>
+        <w:t>There are certain grammars that are widely used in these documents’ description and claims. Documents have grammar that list out how a patent works and claims has grammar with authoritative nature which implied boundaries of the patents.</w:t>
       </w:r>
     </w:p>
     <w:p>
@@ -1431,6 +1511,95 @@
     </w:lvl>
   </w:abstractNum>
   <w:abstractNum w:abstractNumId="1" w15:restartNumberingAfterBreak="0">
+    <w:nsid w:val="22AC65A8"/>
+    <w:multiLevelType w:val="hybridMultilevel"/>
+    <w:tmpl w:val="CD94483A"/>
+    <w:lvl w:ilvl="0" w:tplc="3809000F">
+      <w:start w:val="1"/>
+      <w:numFmt w:val="decimal"/>
+      <w:lvlText w:val="%1."/>
+      <w:lvlJc w:val="left"/>
+      <w:pPr>
+        <w:ind w:left="720" w:hanging="360"/>
+      </w:pPr>
+      <w:rPr>
+        <w:rFonts w:hint="default"/>
+      </w:rPr>
+    </w:lvl>
+    <w:lvl w:ilvl="1" w:tplc="38090019" w:tentative="1">
+      <w:start w:val="1"/>
+      <w:numFmt w:val="lowerLetter"/>
+      <w:lvlText w:val="%2."/>
+      <w:lvlJc w:val="left"/>
+      <w:pPr>
+        <w:ind w:left="1440" w:hanging="360"/>
+      </w:pPr>
+    </w:lvl>
+    <w:lvl w:ilvl="2" w:tplc="3809001B" w:tentative="1">
+      <w:start w:val="1"/>
+      <w:numFmt w:val="lowerRoman"/>
+      <w:lvlText w:val="%3."/>
+      <w:lvlJc w:val="right"/>
+      <w:pPr>
+        <w:ind w:left="2160" w:hanging="180"/>
+      </w:pPr>
+    </w:lvl>
+    <w:lvl w:ilvl="3" w:tplc="3809000F" w:tentative="1">
+      <w:start w:val="1"/>
+      <w:numFmt w:val="decimal"/>
+      <w:lvlText w:val="%4."/>
+      <w:lvlJc w:val="left"/>
+      <w:pPr>
+        <w:ind w:left="2880" w:hanging="360"/>
+      </w:pPr>
+    </w:lvl>
+    <w:lvl w:ilvl="4" w:tplc="38090019" w:tentative="1">
+      <w:start w:val="1"/>
+      <w:numFmt w:val="lowerLetter"/>
+      <w:lvlText w:val="%5."/>
+      <w:lvlJc w:val="left"/>
+      <w:pPr>
+        <w:ind w:left="3600" w:hanging="360"/>
+      </w:pPr>
+    </w:lvl>
+    <w:lvl w:ilvl="5" w:tplc="3809001B" w:tentative="1">
+      <w:start w:val="1"/>
+      <w:numFmt w:val="lowerRoman"/>
+      <w:lvlText w:val="%6."/>
+      <w:lvlJc w:val="right"/>
+      <w:pPr>
+        <w:ind w:left="4320" w:hanging="180"/>
+      </w:pPr>
+    </w:lvl>
+    <w:lvl w:ilvl="6" w:tplc="3809000F" w:tentative="1">
+      <w:start w:val="1"/>
+      <w:numFmt w:val="decimal"/>
+      <w:lvlText w:val="%7."/>
+      <w:lvlJc w:val="left"/>
+      <w:pPr>
+        <w:ind w:left="5040" w:hanging="360"/>
+      </w:pPr>
+    </w:lvl>
+    <w:lvl w:ilvl="7" w:tplc="38090019" w:tentative="1">
+      <w:start w:val="1"/>
+      <w:numFmt w:val="lowerLetter"/>
+      <w:lvlText w:val="%8."/>
+      <w:lvlJc w:val="left"/>
+      <w:pPr>
+        <w:ind w:left="5760" w:hanging="360"/>
+      </w:pPr>
+    </w:lvl>
+    <w:lvl w:ilvl="8" w:tplc="3809001B" w:tentative="1">
+      <w:start w:val="1"/>
+      <w:numFmt w:val="lowerRoman"/>
+      <w:lvlText w:val="%9."/>
+      <w:lvlJc w:val="right"/>
+      <w:pPr>
+        <w:ind w:left="6480" w:hanging="180"/>
+      </w:pPr>
+    </w:lvl>
+  </w:abstractNum>
+  <w:abstractNum w:abstractNumId="2" w15:restartNumberingAfterBreak="0">
     <w:nsid w:val="60C250D6"/>
     <w:multiLevelType w:val="hybridMultilevel"/>
     <w:tmpl w:val="765070A2"/>
@@ -1519,7 +1688,7 @@
       </w:pPr>
     </w:lvl>
   </w:abstractNum>
-  <w:abstractNum w:abstractNumId="2" w15:restartNumberingAfterBreak="0">
+  <w:abstractNum w:abstractNumId="3" w15:restartNumberingAfterBreak="0">
     <w:nsid w:val="62DB40FE"/>
     <w:multiLevelType w:val="hybridMultilevel"/>
     <w:tmpl w:val="0290A8A6"/>
@@ -1608,7 +1777,7 @@
       </w:pPr>
     </w:lvl>
   </w:abstractNum>
-  <w:abstractNum w:abstractNumId="3" w15:restartNumberingAfterBreak="0">
+  <w:abstractNum w:abstractNumId="4" w15:restartNumberingAfterBreak="0">
     <w:nsid w:val="7F437516"/>
     <w:multiLevelType w:val="hybridMultilevel"/>
     <w:tmpl w:val="646E2BB8"/>
@@ -1698,16 +1867,19 @@
     </w:lvl>
   </w:abstractNum>
   <w:num w:numId="1" w16cid:durableId="1632907710">
-    <w:abstractNumId w:val="2"/>
+    <w:abstractNumId w:val="3"/>
   </w:num>
   <w:num w:numId="2" w16cid:durableId="1654413208">
-    <w:abstractNumId w:val="1"/>
+    <w:abstractNumId w:val="2"/>
   </w:num>
   <w:num w:numId="3" w16cid:durableId="1318614191">
     <w:abstractNumId w:val="0"/>
   </w:num>
   <w:num w:numId="4" w16cid:durableId="728769962">
-    <w:abstractNumId w:val="3"/>
+    <w:abstractNumId w:val="4"/>
+  </w:num>
+  <w:num w:numId="5" w16cid:durableId="479150186">
+    <w:abstractNumId w:val="1"/>
   </w:num>
 </w:numbering>
 </file>
@@ -2116,6 +2288,7 @@
   <w:style w:type="character" w:default="1" w:styleId="DefaultParagraphFont">
     <w:name w:val="Default Paragraph Font"/>
     <w:uiPriority w:val="1"/>
+    <w:semiHidden/>
     <w:unhideWhenUsed/>
   </w:style>
   <w:style w:type="table" w:default="1" w:styleId="TableNormal">

</xml_diff>